<commit_message>
final edits and adding frontend
</commit_message>
<xml_diff>
--- a/Group2ProjectReport.docx
+++ b/Group2ProjectReport.docx
@@ -4,17 +4,6 @@
   <w:body>
     <w:p>
       <w:pPr>
-        <w:spacing w:before="240" w:after="240" w:line="360" w:lineRule="auto"/>
-        <w:rPr>
-          <w:rFonts w:eastAsia="Times New Roman"/>
-          <w:b/>
-          <w:sz w:val="24"/>
-          <w:szCs w:val="24"/>
-        </w:rPr>
-      </w:pPr>
-    </w:p>
-    <w:p>
-      <w:pPr>
         <w:pBdr>
           <w:top w:val="single" w:sz="36" w:space="1" w:color="000000"/>
         </w:pBdr>
@@ -22,8 +11,8 @@
         <w:rPr>
           <w:rFonts w:eastAsia="Times New Roman"/>
           <w:b/>
-          <w:sz w:val="40"/>
-          <w:szCs w:val="40"/>
+          <w:sz w:val="2"/>
+          <w:szCs w:val="2"/>
         </w:rPr>
       </w:pPr>
     </w:p>
@@ -103,31 +92,6 @@
     </w:p>
     <w:p>
       <w:pPr>
-        <w:spacing w:after="240" w:line="360" w:lineRule="auto"/>
-      </w:pPr>
-    </w:p>
-    <w:p>
-      <w:pPr>
-        <w:spacing w:after="240" w:line="360" w:lineRule="auto"/>
-      </w:pPr>
-    </w:p>
-    <w:p>
-      <w:pPr>
-        <w:spacing w:after="240" w:line="360" w:lineRule="auto"/>
-      </w:pPr>
-    </w:p>
-    <w:p>
-      <w:pPr>
-        <w:spacing w:after="240" w:line="360" w:lineRule="auto"/>
-      </w:pPr>
-    </w:p>
-    <w:p>
-      <w:pPr>
-        <w:spacing w:after="240" w:line="360" w:lineRule="auto"/>
-      </w:pPr>
-    </w:p>
-    <w:p>
-      <w:pPr>
         <w:pStyle w:val="Title"/>
         <w:spacing w:after="240" w:line="360" w:lineRule="auto"/>
         <w:rPr>
@@ -161,15 +125,7 @@
           <w:sz w:val="48"/>
           <w:szCs w:val="48"/>
         </w:rPr>
-        <w:t xml:space="preserve">Predictive model for </w:t>
-      </w:r>
-      <w:r>
-        <w:rPr>
-          <w:rFonts w:ascii="Arial" w:eastAsia="Poppins" w:hAnsi="Arial" w:cs="Arial"/>
-          <w:sz w:val="48"/>
-          <w:szCs w:val="48"/>
-        </w:rPr>
-        <w:t>Major Crimes</w:t>
+        <w:t>Predictive model for Major Crimes</w:t>
       </w:r>
     </w:p>
     <w:p>
@@ -183,22 +139,6 @@
     <w:p>
       <w:pPr>
         <w:spacing w:after="240" w:line="360" w:lineRule="auto"/>
-        <w:rPr>
-          <w:rFonts w:eastAsia="Poppins Medium"/>
-        </w:rPr>
-      </w:pPr>
-    </w:p>
-    <w:p>
-      <w:pPr>
-        <w:spacing w:after="240" w:line="360" w:lineRule="auto"/>
-        <w:rPr>
-          <w:rFonts w:eastAsia="Poppins Medium"/>
-        </w:rPr>
-      </w:pPr>
-    </w:p>
-    <w:p>
-      <w:pPr>
-        <w:spacing w:after="240" w:line="360" w:lineRule="auto"/>
       </w:pPr>
     </w:p>
     <w:p>
@@ -207,36 +147,6 @@
         <w:spacing w:after="240" w:line="360" w:lineRule="auto"/>
         <w:rPr>
           <w:rFonts w:eastAsia="Poppins SemiBold"/>
-          <w:sz w:val="28"/>
-          <w:szCs w:val="28"/>
-        </w:rPr>
-      </w:pPr>
-      <w:r>
-        <w:rPr>
-          <w:rFonts w:eastAsia="Poppins SemiBold"/>
-          <w:sz w:val="28"/>
-          <w:szCs w:val="28"/>
-        </w:rPr>
-        <w:t xml:space="preserve">Prepared by: </w:t>
-      </w:r>
-    </w:p>
-    <w:p>
-      <w:pPr>
-        <w:widowControl w:val="0"/>
-        <w:spacing w:after="240" w:line="360" w:lineRule="auto"/>
-        <w:rPr>
-          <w:rFonts w:eastAsia="Poppins"/>
-          <w:sz w:val="28"/>
-          <w:szCs w:val="28"/>
-        </w:rPr>
-      </w:pPr>
-    </w:p>
-    <w:p>
-      <w:pPr>
-        <w:widowControl w:val="0"/>
-        <w:spacing w:after="240" w:line="360" w:lineRule="auto"/>
-        <w:rPr>
-          <w:rFonts w:eastAsia="Poppins"/>
           <w:sz w:val="28"/>
           <w:szCs w:val="28"/>
         </w:rPr>
@@ -249,16 +159,16 @@
           <w:szCs w:val="28"/>
         </w:rPr>
         <w:drawing>
-          <wp:anchor distT="114300" distB="114300" distL="114300" distR="114300" simplePos="0" relativeHeight="251658240" behindDoc="0" locked="0" layoutInCell="1" hidden="0" allowOverlap="1" wp14:anchorId="45D916BE" wp14:editId="6C795B47">
+          <wp:anchor distT="114300" distB="114300" distL="114300" distR="114300" simplePos="0" relativeHeight="251659264" behindDoc="0" locked="0" layoutInCell="1" hidden="0" allowOverlap="1" wp14:anchorId="18E16F7B" wp14:editId="6F7A8804">
             <wp:simplePos x="0" y="0"/>
-            <wp:positionH relativeFrom="page">
-              <wp:posOffset>6858000</wp:posOffset>
+            <wp:positionH relativeFrom="rightMargin">
+              <wp:align>left</wp:align>
             </wp:positionH>
             <wp:positionV relativeFrom="page">
-              <wp:posOffset>6668701</wp:posOffset>
+              <wp:posOffset>5341620</wp:posOffset>
             </wp:positionV>
-            <wp:extent cx="831342" cy="2611392"/>
-            <wp:effectExtent l="0" t="0" r="0" b="0"/>
+            <wp:extent cx="831215" cy="3094355"/>
+            <wp:effectExtent l="0" t="0" r="6985" b="0"/>
             <wp:wrapSquare wrapText="bothSides" distT="114300" distB="114300" distL="114300" distR="114300"/>
             <wp:docPr id="1" name="image3.png" descr="A green and white sign&#10;&#10;AI-generated content may be incorrect."/>
             <wp:cNvGraphicFramePr/>
@@ -279,7 +189,7 @@
                   <pic:spPr>
                     <a:xfrm>
                       <a:off x="0" y="0"/>
-                      <a:ext cx="831342" cy="2611392"/>
+                      <a:ext cx="831215" cy="3094355"/>
                     </a:xfrm>
                     <a:prstGeom prst="rect">
                       <a:avLst/>
@@ -289,9 +199,31 @@
                 </pic:pic>
               </a:graphicData>
             </a:graphic>
+            <wp14:sizeRelV relativeFrom="margin">
+              <wp14:pctHeight>0</wp14:pctHeight>
+            </wp14:sizeRelV>
           </wp:anchor>
         </w:drawing>
       </w:r>
+      <w:r>
+        <w:rPr>
+          <w:rFonts w:eastAsia="Poppins SemiBold"/>
+          <w:sz w:val="28"/>
+          <w:szCs w:val="28"/>
+        </w:rPr>
+        <w:t xml:space="preserve">Prepared by: </w:t>
+      </w:r>
+    </w:p>
+    <w:p>
+      <w:pPr>
+        <w:widowControl w:val="0"/>
+        <w:spacing w:after="240" w:line="360" w:lineRule="auto"/>
+        <w:rPr>
+          <w:rFonts w:eastAsia="Poppins"/>
+          <w:sz w:val="28"/>
+          <w:szCs w:val="28"/>
+        </w:rPr>
+      </w:pPr>
       <w:r>
         <w:rPr>
           <w:rFonts w:eastAsia="Poppins"/>
@@ -426,66 +358,78 @@
           <w:szCs w:val="28"/>
         </w:rPr>
       </w:pPr>
-    </w:p>
-    <w:p>
-      <w:pPr>
-        <w:widowControl w:val="0"/>
-        <w:spacing w:after="240" w:line="360" w:lineRule="auto"/>
+      <w:r>
         <w:rPr>
           <w:rFonts w:eastAsia="Poppins"/>
           <w:sz w:val="28"/>
           <w:szCs w:val="28"/>
         </w:rPr>
-      </w:pPr>
-      <w:r>
-        <w:rPr>
-          <w:rFonts w:eastAsia="Poppins"/>
-          <w:b/>
-          <w:sz w:val="28"/>
-          <w:szCs w:val="28"/>
-        </w:rPr>
-        <w:t xml:space="preserve">Professor: </w:t>
-      </w:r>
-      <w:r>
+        <w:t xml:space="preserve">GitHub: </w:t>
+      </w:r>
+      <w:hyperlink r:id="rId7" w:history="1">
+        <w:r>
+          <w:rPr>
+            <w:rStyle w:val="Hyperlink"/>
+            <w:rFonts w:eastAsia="Poppins"/>
+            <w:sz w:val="28"/>
+            <w:szCs w:val="28"/>
+          </w:rPr>
+          <w:t>Group2_rep</w:t>
+        </w:r>
+        <w:r>
+          <w:rPr>
+            <w:rStyle w:val="Hyperlink"/>
+            <w:rFonts w:eastAsia="Poppins"/>
+            <w:sz w:val="28"/>
+            <w:szCs w:val="28"/>
+          </w:rPr>
+          <w:t xml:space="preserve">ository click here </w:t>
+        </w:r>
+      </w:hyperlink>
+    </w:p>
+    <w:p>
+      <w:pPr>
+        <w:widowControl w:val="0"/>
+        <w:spacing w:after="240" w:line="360" w:lineRule="auto"/>
         <w:rPr>
           <w:rFonts w:eastAsia="Poppins"/>
           <w:sz w:val="28"/>
           <w:szCs w:val="28"/>
         </w:rPr>
-        <w:t>Salima Alim Amlani</w:t>
-      </w:r>
-    </w:p>
-    <w:p>
-      <w:pPr>
-        <w:widowControl w:val="0"/>
-        <w:spacing w:before="240" w:after="240" w:line="360" w:lineRule="auto"/>
+      </w:pPr>
+      <w:r>
+        <w:rPr>
+          <w:rFonts w:eastAsia="Poppins"/>
+          <w:b/>
+          <w:sz w:val="28"/>
+          <w:szCs w:val="28"/>
+        </w:rPr>
+        <w:t xml:space="preserve">Professor: </w:t>
+      </w:r>
+      <w:r>
         <w:rPr>
           <w:rFonts w:eastAsia="Poppins"/>
           <w:sz w:val="28"/>
           <w:szCs w:val="28"/>
         </w:rPr>
-      </w:pPr>
-    </w:p>
-    <w:p>
-      <w:pPr>
-        <w:spacing w:after="240" w:line="360" w:lineRule="auto"/>
-      </w:pPr>
-    </w:p>
-    <w:p>
-      <w:pPr>
-        <w:spacing w:after="240" w:line="360" w:lineRule="auto"/>
-      </w:pPr>
-    </w:p>
-    <w:p>
-      <w:pPr>
-        <w:spacing w:after="240" w:line="360" w:lineRule="auto"/>
-      </w:pPr>
-    </w:p>
-    <w:p>
-      <w:pPr>
-        <w:spacing w:after="240" w:line="360" w:lineRule="auto"/>
-      </w:pPr>
-      <w:r>
+        <w:t>Salima Alim Amlani</w:t>
+      </w:r>
+    </w:p>
+    <w:p>
+      <w:pPr>
+        <w:spacing w:after="160" w:line="259" w:lineRule="auto"/>
+        <w:rPr>
+          <w:rFonts w:eastAsia="Poppins"/>
+          <w:sz w:val="28"/>
+          <w:szCs w:val="28"/>
+        </w:rPr>
+      </w:pPr>
+      <w:r>
+        <w:rPr>
+          <w:rFonts w:eastAsia="Poppins"/>
+          <w:sz w:val="28"/>
+          <w:szCs w:val="28"/>
+        </w:rPr>
         <w:br w:type="page"/>
       </w:r>
     </w:p>
@@ -746,7 +690,7 @@
                 <w:noProof/>
                 <w:webHidden/>
               </w:rPr>
-              <w:t>4</w:t>
+              <w:t>5</w:t>
             </w:r>
             <w:r>
               <w:rPr>
@@ -822,7 +766,7 @@
                 <w:noProof/>
                 <w:webHidden/>
               </w:rPr>
-              <w:t>6</w:t>
+              <w:t>7</w:t>
             </w:r>
             <w:r>
               <w:rPr>
@@ -898,7 +842,7 @@
                 <w:noProof/>
                 <w:webHidden/>
               </w:rPr>
-              <w:t>8</w:t>
+              <w:t>10</w:t>
             </w:r>
             <w:r>
               <w:rPr>
@@ -974,7 +918,7 @@
                 <w:noProof/>
                 <w:webHidden/>
               </w:rPr>
-              <w:t>10</w:t>
+              <w:t>11</w:t>
             </w:r>
             <w:r>
               <w:rPr>
@@ -1050,7 +994,7 @@
                 <w:noProof/>
                 <w:webHidden/>
               </w:rPr>
-              <w:t>13</w:t>
+              <w:t>15</w:t>
             </w:r>
             <w:r>
               <w:rPr>
@@ -1126,7 +1070,7 @@
                 <w:noProof/>
                 <w:webHidden/>
               </w:rPr>
-              <w:t>15</w:t>
+              <w:t>17</w:t>
             </w:r>
             <w:r>
               <w:rPr>
@@ -1202,7 +1146,7 @@
                 <w:noProof/>
                 <w:webHidden/>
               </w:rPr>
-              <w:t>15</w:t>
+              <w:t>18</w:t>
             </w:r>
             <w:r>
               <w:rPr>
@@ -1237,16 +1181,6 @@
       <w:pPr>
         <w:spacing w:after="240" w:line="360" w:lineRule="auto"/>
       </w:pPr>
-    </w:p>
-    <w:p>
-      <w:pPr>
-        <w:spacing w:after="240" w:line="360" w:lineRule="auto"/>
-      </w:pPr>
-    </w:p>
-    <w:p>
-      <w:pPr>
-        <w:spacing w:after="240" w:line="360" w:lineRule="auto"/>
-      </w:pPr>
       <w:r>
         <w:br w:type="page"/>
       </w:r>
@@ -1265,6 +1199,7 @@
         <w:rPr>
           <w:lang w:val="en-CA"/>
         </w:rPr>
+        <w:lastRenderedPageBreak/>
         <w:t>1. Executive Summary</w:t>
       </w:r>
       <w:bookmarkEnd w:id="0"/>
@@ -1287,6 +1222,33 @@
         </w:rPr>
         <w:t>The objective of this project was to develop a machine learning solution capable of predicting the category of a major crime (e.g., Assault, Robbery, Auto Theft) based on temporal and spatial features. Using the Toronto Police Service’s "Major Crime Indicators" dataset, our team processed over 450,000 records to build a robust classification system.</w:t>
       </w:r>
+      <w:r>
+        <w:rPr>
+          <w:sz w:val="24"/>
+          <w:szCs w:val="24"/>
+          <w:lang w:val="en-CA"/>
+        </w:rPr>
+        <w:t xml:space="preserve"> And </w:t>
+      </w:r>
+      <w:hyperlink r:id="rId8" w:history="1">
+        <w:r>
+          <w:rPr>
+            <w:rStyle w:val="Hyperlink"/>
+            <w:sz w:val="24"/>
+            <w:szCs w:val="24"/>
+            <w:lang w:val="en-CA"/>
+          </w:rPr>
+          <w:t>used GitHub</w:t>
+        </w:r>
+      </w:hyperlink>
+      <w:r>
+        <w:rPr>
+          <w:sz w:val="24"/>
+          <w:szCs w:val="24"/>
+          <w:lang w:val="en-CA"/>
+        </w:rPr>
+        <w:t xml:space="preserve"> to maintain communication and one coding standard</w:t>
+      </w:r>
     </w:p>
     <w:p>
       <w:pPr>
@@ -1530,15 +1492,7 @@
           <w:sz w:val="24"/>
           <w:szCs w:val="24"/>
         </w:rPr>
-        <w:t xml:space="preserve">388,000 to over 1 million </w:t>
-      </w:r>
-      <w:proofErr w:type="gramStart"/>
-      <w:r>
-        <w:rPr>
-          <w:sz w:val="24"/>
-          <w:szCs w:val="24"/>
-        </w:rPr>
-        <w:t>records</w:t>
+        <w:t>388,000 to over 1 million records</w:t>
       </w:r>
       <w:r>
         <w:rPr>
@@ -1552,15 +1506,7 @@
           <w:sz w:val="24"/>
           <w:szCs w:val="24"/>
         </w:rPr>
-        <w:t>and</w:t>
-      </w:r>
-      <w:proofErr w:type="gramEnd"/>
-      <w:r>
-        <w:rPr>
-          <w:sz w:val="24"/>
-          <w:szCs w:val="24"/>
-        </w:rPr>
-        <w:t xml:space="preserve"> improved the model's ability to detect rare crimes like 'Theft Over,' raising its detection rate </w:t>
+        <w:t xml:space="preserve">and improved the model's ability to detect rare crimes like 'Theft Over,' raising its detection rate </w:t>
       </w:r>
       <w:r>
         <w:rPr>
@@ -1663,37 +1609,7 @@
           <w:szCs w:val="24"/>
           <w:lang w:val="en-CA"/>
         </w:rPr>
-        <w:t xml:space="preserve">Phase 1: Data </w:t>
-      </w:r>
-      <w:r>
-        <w:rPr>
-          <w:b/>
-          <w:bCs/>
-          <w:sz w:val="24"/>
-          <w:szCs w:val="24"/>
-          <w:lang w:val="en-CA"/>
-        </w:rPr>
-        <w:t>loading</w:t>
-      </w:r>
-      <w:r>
-        <w:rPr>
-          <w:b/>
-          <w:bCs/>
-          <w:sz w:val="24"/>
-          <w:szCs w:val="24"/>
-          <w:lang w:val="en-CA"/>
-        </w:rPr>
-        <w:t xml:space="preserve"> &amp; </w:t>
-      </w:r>
-      <w:r>
-        <w:rPr>
-          <w:b/>
-          <w:bCs/>
-          <w:sz w:val="24"/>
-          <w:szCs w:val="24"/>
-          <w:lang w:val="en-CA"/>
-        </w:rPr>
-        <w:t xml:space="preserve">exploring </w:t>
+        <w:t xml:space="preserve">Phase 1: Data loading &amp; exploring </w:t>
       </w:r>
     </w:p>
     <w:p>
@@ -1843,73 +1759,7 @@
           <w:szCs w:val="24"/>
           <w:lang w:val="en-CA"/>
         </w:rPr>
-        <w:t>Made</w:t>
-      </w:r>
-      <w:r>
-        <w:rPr>
-          <w:sz w:val="24"/>
-          <w:szCs w:val="24"/>
-          <w:lang w:val="en-CA"/>
-        </w:rPr>
-        <w:t xml:space="preserve"> TIME_OF_DAY</w:t>
-      </w:r>
-      <w:r>
-        <w:rPr>
-          <w:sz w:val="24"/>
-          <w:szCs w:val="24"/>
-          <w:lang w:val="en-CA"/>
-        </w:rPr>
-        <w:t xml:space="preserve"> instead of hours</w:t>
-      </w:r>
-      <w:r>
-        <w:rPr>
-          <w:sz w:val="24"/>
-          <w:szCs w:val="24"/>
-          <w:lang w:val="en-CA"/>
-        </w:rPr>
-        <w:t xml:space="preserve">, </w:t>
-      </w:r>
-      <w:r>
-        <w:rPr>
-          <w:sz w:val="24"/>
-          <w:szCs w:val="24"/>
-          <w:lang w:val="en-CA"/>
-        </w:rPr>
-        <w:t xml:space="preserve">changing </w:t>
-      </w:r>
-      <w:r>
-        <w:rPr>
-          <w:sz w:val="24"/>
-          <w:szCs w:val="24"/>
-          <w:lang w:val="en-CA"/>
-        </w:rPr>
-        <w:t>the 24</w:t>
-      </w:r>
-      <w:r>
-        <w:rPr>
-          <w:sz w:val="24"/>
-          <w:szCs w:val="24"/>
-          <w:lang w:val="en-CA"/>
-        </w:rPr>
-        <w:t xml:space="preserve"> </w:t>
-      </w:r>
-      <w:proofErr w:type="gramStart"/>
-      <w:r>
-        <w:rPr>
-          <w:sz w:val="24"/>
-          <w:szCs w:val="24"/>
-          <w:lang w:val="en-CA"/>
-        </w:rPr>
-        <w:t>hour</w:t>
-      </w:r>
-      <w:proofErr w:type="gramEnd"/>
-      <w:r>
-        <w:rPr>
-          <w:sz w:val="24"/>
-          <w:szCs w:val="24"/>
-          <w:lang w:val="en-CA"/>
-        </w:rPr>
-        <w:t xml:space="preserve"> into </w:t>
+        <w:t xml:space="preserve">Made TIME_OF_DAY instead of hours, changing the 24 hour into </w:t>
       </w:r>
       <w:r>
         <w:rPr>
@@ -2007,71 +1857,25 @@
           <w:szCs w:val="24"/>
           <w:lang w:val="en-CA"/>
         </w:rPr>
-        <w:t xml:space="preserve">In this phase we fixed </w:t>
-      </w:r>
-      <w:r>
-        <w:rPr>
-          <w:sz w:val="24"/>
-          <w:szCs w:val="24"/>
-          <w:lang w:val="en-CA"/>
-        </w:rPr>
-        <w:t>the imbalance</w:t>
-      </w:r>
-      <w:r>
-        <w:rPr>
-          <w:sz w:val="24"/>
-          <w:szCs w:val="24"/>
-          <w:lang w:val="en-CA"/>
-        </w:rPr>
-        <w:t xml:space="preserve">d </w:t>
-      </w:r>
-      <w:r>
-        <w:rPr>
-          <w:sz w:val="24"/>
-          <w:szCs w:val="24"/>
-          <w:lang w:val="en-CA"/>
-        </w:rPr>
-        <w:t>class</w:t>
-      </w:r>
-      <w:r>
-        <w:rPr>
-          <w:sz w:val="24"/>
-          <w:szCs w:val="24"/>
-          <w:lang w:val="en-CA"/>
-        </w:rPr>
-        <w:t>es</w:t>
-      </w:r>
-      <w:r>
-        <w:rPr>
-          <w:sz w:val="24"/>
-          <w:szCs w:val="24"/>
-          <w:lang w:val="en-CA"/>
-        </w:rPr>
-        <w:t xml:space="preserve"> because </w:t>
-      </w:r>
-      <w:r>
-        <w:rPr>
-          <w:sz w:val="24"/>
-          <w:szCs w:val="24"/>
-          <w:lang w:val="en-CA"/>
-        </w:rPr>
-        <w:t xml:space="preserve">'Assault' </w:t>
-      </w:r>
-      <w:r>
-        <w:rPr>
-          <w:sz w:val="24"/>
-          <w:szCs w:val="24"/>
-          <w:lang w:val="en-CA"/>
-        </w:rPr>
-        <w:t xml:space="preserve">filled almost 87% of our dataset, </w:t>
-      </w:r>
-      <w:r>
-        <w:rPr>
-          <w:sz w:val="24"/>
-          <w:szCs w:val="24"/>
-          <w:lang w:val="en-CA"/>
-        </w:rPr>
-        <w:t xml:space="preserve">by applying </w:t>
+        <w:t>In this phase we fixed the imbalanced classes because '</w:t>
+      </w:r>
+      <w:proofErr w:type="spellStart"/>
+      <w:r>
+        <w:rPr>
+          <w:sz w:val="24"/>
+          <w:szCs w:val="24"/>
+          <w:lang w:val="en-CA"/>
+        </w:rPr>
+        <w:t>Assult</w:t>
+      </w:r>
+      <w:proofErr w:type="spellEnd"/>
+      <w:r>
+        <w:rPr>
+          <w:sz w:val="24"/>
+          <w:szCs w:val="24"/>
+          <w:lang w:val="en-CA"/>
+        </w:rPr>
+        <w:t xml:space="preserve">' filled almost 87% of our dataset, by applying </w:t>
       </w:r>
       <w:r>
         <w:rPr>
@@ -2117,7 +1921,33 @@
           <w:szCs w:val="24"/>
           <w:lang w:val="en-CA"/>
         </w:rPr>
-        <w:t xml:space="preserve">200,730 records </w:t>
+        <w:t>200,730 records for each crime type</w:t>
+      </w:r>
+      <w:r>
+        <w:rPr>
+          <w:sz w:val="24"/>
+          <w:szCs w:val="24"/>
+          <w:lang w:val="en-CA"/>
+        </w:rPr>
+        <w:t>.</w:t>
+      </w:r>
+    </w:p>
+    <w:p>
+      <w:pPr>
+        <w:spacing w:after="240" w:line="360" w:lineRule="auto"/>
+        <w:rPr>
+          <w:sz w:val="24"/>
+          <w:szCs w:val="24"/>
+          <w:lang w:val="en-CA"/>
+        </w:rPr>
+      </w:pPr>
+      <w:r>
+        <w:rPr>
+          <w:sz w:val="24"/>
+          <w:szCs w:val="24"/>
+          <w:lang w:val="en-CA"/>
+        </w:rPr>
+        <w:t xml:space="preserve">We then applied </w:t>
       </w:r>
       <w:r>
         <w:rPr>
@@ -2127,7 +1957,15 @@
           <w:szCs w:val="24"/>
           <w:lang w:val="en-CA"/>
         </w:rPr>
-        <w:t>for each</w:t>
+        <w:t>Min-Max Normalization</w:t>
+      </w:r>
+      <w:r>
+        <w:rPr>
+          <w:sz w:val="24"/>
+          <w:szCs w:val="24"/>
+          <w:lang w:val="en-CA"/>
+        </w:rPr>
+        <w:t xml:space="preserve"> to scale all features between 0 and 1. Finally, we split this balanced, normalized dataset into 80% Training and 20% Testing sets to train our </w:t>
       </w:r>
       <w:r>
         <w:rPr>
@@ -2137,35 +1975,20 @@
           <w:szCs w:val="24"/>
           <w:lang w:val="en-CA"/>
         </w:rPr>
-        <w:t xml:space="preserve"> crime type</w:t>
-      </w:r>
-      <w:r>
-        <w:rPr>
-          <w:sz w:val="24"/>
-          <w:szCs w:val="24"/>
-          <w:lang w:val="en-CA"/>
-        </w:rPr>
-        <w:t>.</w:t>
-      </w:r>
-    </w:p>
-    <w:p>
-      <w:pPr>
-        <w:spacing w:after="240" w:line="360" w:lineRule="auto"/>
-        <w:rPr>
-          <w:sz w:val="24"/>
-          <w:szCs w:val="24"/>
-          <w:lang w:val="en-CA"/>
-        </w:rPr>
-      </w:pPr>
-      <w:r>
-        <w:rPr>
-          <w:sz w:val="24"/>
-          <w:szCs w:val="24"/>
-          <w:lang w:val="en-CA"/>
-        </w:rPr>
-        <w:t xml:space="preserve">We then applied </w:t>
-      </w:r>
-      <w:r>
+        <w:t>Logistic Regression and Decision Tree</w:t>
+      </w:r>
+      <w:r>
+        <w:rPr>
+          <w:sz w:val="24"/>
+          <w:szCs w:val="24"/>
+          <w:lang w:val="en-CA"/>
+        </w:rPr>
+        <w:t xml:space="preserve"> models</w:t>
+      </w:r>
+    </w:p>
+    <w:p>
+      <w:pPr>
+        <w:spacing w:after="240" w:line="360" w:lineRule="auto"/>
         <w:rPr>
           <w:b/>
           <w:bCs/>
@@ -2173,16 +1996,7 @@
           <w:szCs w:val="24"/>
           <w:lang w:val="en-CA"/>
         </w:rPr>
-        <w:t>Min-Max Normalization</w:t>
-      </w:r>
-      <w:r>
-        <w:rPr>
-          <w:sz w:val="24"/>
-          <w:szCs w:val="24"/>
-          <w:lang w:val="en-CA"/>
-        </w:rPr>
-        <w:t xml:space="preserve"> to scale all features between 0 and 1. Finally, we split this balanced, normalized dataset into 80% Training and 20% Testing sets to train our </w:t>
-      </w:r>
+      </w:pPr>
       <w:r>
         <w:rPr>
           <w:b/>
@@ -2191,20 +2005,46 @@
           <w:szCs w:val="24"/>
           <w:lang w:val="en-CA"/>
         </w:rPr>
-        <w:t>Logistic Regression and Decision Tree</w:t>
-      </w:r>
-      <w:r>
-        <w:rPr>
-          <w:sz w:val="24"/>
-          <w:szCs w:val="24"/>
-          <w:lang w:val="en-CA"/>
-        </w:rPr>
-        <w:t xml:space="preserve"> models</w:t>
-      </w:r>
-    </w:p>
-    <w:p>
-      <w:pPr>
-        <w:spacing w:after="240" w:line="360" w:lineRule="auto"/>
+        <w:t>Phase 4: Deployment</w:t>
+      </w:r>
+    </w:p>
+    <w:p>
+      <w:pPr>
+        <w:spacing w:after="240" w:line="360" w:lineRule="auto"/>
+        <w:rPr>
+          <w:sz w:val="24"/>
+          <w:szCs w:val="24"/>
+          <w:lang w:val="en-CA"/>
+        </w:rPr>
+      </w:pPr>
+      <w:r>
+        <w:rPr>
+          <w:sz w:val="24"/>
+          <w:szCs w:val="24"/>
+          <w:lang w:val="en-CA"/>
+        </w:rPr>
+        <w:lastRenderedPageBreak/>
+        <w:t xml:space="preserve">Used the best-performing model Decision Tree was serialized using </w:t>
+      </w:r>
+      <w:proofErr w:type="spellStart"/>
+      <w:r>
+        <w:rPr>
+          <w:sz w:val="24"/>
+          <w:szCs w:val="24"/>
+          <w:lang w:val="en-CA"/>
+        </w:rPr>
+        <w:t>joblib</w:t>
+      </w:r>
+      <w:proofErr w:type="spellEnd"/>
+      <w:r>
+        <w:rPr>
+          <w:sz w:val="24"/>
+          <w:szCs w:val="24"/>
+          <w:lang w:val="en-CA"/>
+        </w:rPr>
+        <w:t xml:space="preserve">. We developed a Python </w:t>
+      </w:r>
+      <w:r>
         <w:rPr>
           <w:b/>
           <w:bCs/>
@@ -2212,69 +2052,6 @@
           <w:szCs w:val="24"/>
           <w:lang w:val="en-CA"/>
         </w:rPr>
-      </w:pPr>
-      <w:r>
-        <w:rPr>
-          <w:b/>
-          <w:bCs/>
-          <w:sz w:val="24"/>
-          <w:szCs w:val="24"/>
-          <w:lang w:val="en-CA"/>
-        </w:rPr>
-        <w:t>Phase 4: Deployment</w:t>
-      </w:r>
-    </w:p>
-    <w:p>
-      <w:pPr>
-        <w:spacing w:after="240" w:line="360" w:lineRule="auto"/>
-        <w:rPr>
-          <w:sz w:val="24"/>
-          <w:szCs w:val="24"/>
-          <w:lang w:val="en-CA"/>
-        </w:rPr>
-      </w:pPr>
-      <w:r>
-        <w:rPr>
-          <w:sz w:val="24"/>
-          <w:szCs w:val="24"/>
-          <w:lang w:val="en-CA"/>
-        </w:rPr>
-        <w:t>Used t</w:t>
-      </w:r>
-      <w:r>
-        <w:rPr>
-          <w:sz w:val="24"/>
-          <w:szCs w:val="24"/>
-          <w:lang w:val="en-CA"/>
-        </w:rPr>
-        <w:t xml:space="preserve">he best-performing model Decision Tree was serialized using </w:t>
-      </w:r>
-      <w:proofErr w:type="spellStart"/>
-      <w:r>
-        <w:rPr>
-          <w:sz w:val="24"/>
-          <w:szCs w:val="24"/>
-          <w:lang w:val="en-CA"/>
-        </w:rPr>
-        <w:t>joblib</w:t>
-      </w:r>
-      <w:proofErr w:type="spellEnd"/>
-      <w:r>
-        <w:rPr>
-          <w:sz w:val="24"/>
-          <w:szCs w:val="24"/>
-          <w:lang w:val="en-CA"/>
-        </w:rPr>
-        <w:t xml:space="preserve">. We developed a Python </w:t>
-      </w:r>
-      <w:r>
-        <w:rPr>
-          <w:b/>
-          <w:bCs/>
-          <w:sz w:val="24"/>
-          <w:szCs w:val="24"/>
-          <w:lang w:val="en-CA"/>
-        </w:rPr>
         <w:t>Flask API</w:t>
       </w:r>
       <w:r>
@@ -2283,23 +2060,7 @@
           <w:szCs w:val="24"/>
           <w:lang w:val="en-CA"/>
         </w:rPr>
-        <w:t xml:space="preserve"> (app.py) that loads this model and exposes a /predict endpoint. This allows </w:t>
-      </w:r>
-      <w:r>
-        <w:rPr>
-          <w:sz w:val="24"/>
-          <w:szCs w:val="24"/>
-          <w:lang w:val="en-CA"/>
-        </w:rPr>
-        <w:t xml:space="preserve">will allow our testing application to use </w:t>
-      </w:r>
-      <w:r>
-        <w:rPr>
-          <w:sz w:val="24"/>
-          <w:szCs w:val="24"/>
-          <w:lang w:val="en-CA"/>
-        </w:rPr>
-        <w:t>it and get the Json formatted data</w:t>
+        <w:t xml:space="preserve"> (app.py) that loads this model and exposes a /predict endpoint. This allows will allow our testing application to use it and get the Json formatted data</w:t>
       </w:r>
     </w:p>
     <w:p>
@@ -2333,21 +2094,7 @@
           <w:sz w:val="24"/>
           <w:szCs w:val="24"/>
         </w:rPr>
-        <w:t xml:space="preserve">We started by loading the Major_Crime.csv dataset using Pandas. We checked the basic information to understand what we were working </w:t>
-      </w:r>
-      <w:r>
-        <w:rPr>
-          <w:sz w:val="24"/>
-          <w:szCs w:val="24"/>
-        </w:rPr>
-        <w:t>on</w:t>
-      </w:r>
-      <w:r>
-        <w:rPr>
-          <w:sz w:val="24"/>
-          <w:szCs w:val="24"/>
-        </w:rPr>
-        <w:t>. The dataset contains information about the occurrence date, the division (location), and the type of place (premises) where the crime happened.</w:t>
+        <w:t>We started by loading the Major_Crime.csv dataset using Pandas. We checked the basic information to understand what we were working on. The dataset contains information about the occurrence date, the division (location), and the type of place (premises) where the crime happened.</w:t>
       </w:r>
     </w:p>
     <w:p>
@@ -2374,53 +2121,14 @@
           <w:sz w:val="24"/>
           <w:szCs w:val="24"/>
         </w:rPr>
-        <w:t>Initial Findings</w:t>
-      </w:r>
-      <w:r>
-        <w:rPr>
-          <w:b/>
-          <w:bCs/>
-          <w:sz w:val="24"/>
-          <w:szCs w:val="24"/>
-        </w:rPr>
-        <w:t>:</w:t>
-      </w:r>
-      <w:r>
-        <w:rPr>
-          <w:sz w:val="24"/>
-          <w:szCs w:val="24"/>
-        </w:rPr>
-        <w:t xml:space="preserve"> </w:t>
-      </w:r>
-      <w:r>
-        <w:rPr>
-          <w:sz w:val="24"/>
-          <w:szCs w:val="24"/>
-        </w:rPr>
-        <w:t>w</w:t>
-      </w:r>
-      <w:r>
-        <w:rPr>
-          <w:sz w:val="24"/>
-          <w:szCs w:val="24"/>
-        </w:rPr>
-        <w:t xml:space="preserve">e used </w:t>
-      </w:r>
-      <w:proofErr w:type="gramStart"/>
-      <w:r>
-        <w:rPr>
-          <w:sz w:val="24"/>
-          <w:szCs w:val="24"/>
-        </w:rPr>
-        <w:t>the .describe</w:t>
-      </w:r>
-      <w:proofErr w:type="gramEnd"/>
-      <w:r>
-        <w:rPr>
-          <w:sz w:val="24"/>
-          <w:szCs w:val="24"/>
-        </w:rPr>
-        <w:t>() and functions to look at the data types and statistics. We noticed that some columns had missing values and that the dataset was large over 450,000 rows initially.</w:t>
+        <w:t>Initial Findings:</w:t>
+      </w:r>
+      <w:r>
+        <w:rPr>
+          <w:sz w:val="24"/>
+          <w:szCs w:val="24"/>
+        </w:rPr>
+        <w:t xml:space="preserve"> we used the .describe() and functions to look at the data types and statistics. We noticed that some columns had missing values and that the dataset was large over 450,000 rows initially.</w:t>
       </w:r>
     </w:p>
     <w:p>
@@ -2432,7 +2140,7 @@
           <w:noProof/>
         </w:rPr>
         <w:drawing>
-          <wp:inline distT="0" distB="0" distL="0" distR="0" wp14:anchorId="3B48672C" wp14:editId="36BD442B">
+          <wp:inline distT="0" distB="0" distL="0" distR="0" wp14:anchorId="60471633" wp14:editId="222B86DC">
             <wp:extent cx="5943340" cy="3294000"/>
             <wp:effectExtent l="0" t="0" r="635" b="1905"/>
             <wp:docPr id="207337449" name="Picture 1" descr="A screenshot of a computer&#10;&#10;AI-generated content may be incorrect."/>
@@ -2447,7 +2155,7 @@
                     <pic:cNvPicPr/>
                   </pic:nvPicPr>
                   <pic:blipFill>
-                    <a:blip r:embed="rId7"/>
+                    <a:blip r:embed="rId9"/>
                     <a:stretch>
                       <a:fillRect/>
                     </a:stretch>
@@ -2473,38 +2181,8 @@
         <w:spacing w:after="240" w:line="360" w:lineRule="auto"/>
       </w:pPr>
       <w:r>
-        <w:t xml:space="preserve">This screenshot shows we had missing values </w:t>
-      </w:r>
-      <w:r>
-        <w:t xml:space="preserve">by looking at the count from some of the </w:t>
-      </w:r>
-      <w:proofErr w:type="gramStart"/>
-      <w:r>
-        <w:t>column</w:t>
-      </w:r>
-      <w:proofErr w:type="gramEnd"/>
-      <w:r>
-        <w:t xml:space="preserve"> had</w:t>
-      </w:r>
-      <w:r>
-        <w:t xml:space="preserve"> </w:t>
-      </w:r>
-      <w:r>
-        <w:t xml:space="preserve">less </w:t>
-      </w:r>
-      <w:r>
-        <w:t xml:space="preserve">count </w:t>
-      </w:r>
-      <w:proofErr w:type="gramStart"/>
-      <w:r>
-        <w:t>then</w:t>
-      </w:r>
-      <w:proofErr w:type="gramEnd"/>
-      <w:r>
-        <w:t xml:space="preserve"> our act</w:t>
-      </w:r>
-      <w:r>
-        <w:t>ual dataset</w:t>
+        <w:lastRenderedPageBreak/>
+        <w:t>This screenshot shows we had missing values by looking at the count from some of the column had less count then our actual dataset</w:t>
       </w:r>
       <w:r>
         <w:br/>
@@ -2514,7 +2192,7 @@
           <w:noProof/>
         </w:rPr>
         <w:drawing>
-          <wp:inline distT="0" distB="0" distL="0" distR="0" wp14:anchorId="4922E819" wp14:editId="6C12ABC9">
+          <wp:inline distT="0" distB="0" distL="0" distR="0" wp14:anchorId="7AE161B6" wp14:editId="336E815F">
             <wp:extent cx="5753100" cy="3225600"/>
             <wp:effectExtent l="0" t="0" r="0" b="0"/>
             <wp:docPr id="311880061" name="Picture 1" descr="A screenshot of a computer&#10;&#10;AI-generated content may be incorrect."/>
@@ -2529,7 +2207,7 @@
                     <pic:cNvPicPr/>
                   </pic:nvPicPr>
                   <pic:blipFill>
-                    <a:blip r:embed="rId8"/>
+                    <a:blip r:embed="rId10"/>
                     <a:stretch>
                       <a:fillRect/>
                     </a:stretch>
@@ -2555,60 +2233,20 @@
         <w:spacing w:after="240" w:line="360" w:lineRule="auto"/>
       </w:pPr>
       <w:r>
-        <w:t xml:space="preserve">The same was for </w:t>
-      </w:r>
-      <w:r>
-        <w:t xml:space="preserve">the Categorical values </w:t>
+        <w:t xml:space="preserve">The same was for the Categorical values </w:t>
       </w:r>
       <w:r>
         <w:br/>
       </w:r>
       <w:r>
         <w:br/>
-        <w:t>we used</w:t>
-      </w:r>
-      <w:r>
-        <w:t xml:space="preserve"> “</w:t>
+        <w:t>we used “</w:t>
       </w:r>
       <w:r>
         <w:rPr>
           <w:color w:val="215E99" w:themeColor="text2" w:themeTint="BF"/>
         </w:rPr>
-        <w:t>data_group2_</w:t>
-      </w:r>
-      <w:proofErr w:type="gramStart"/>
-      <w:r>
-        <w:rPr>
-          <w:color w:val="215E99" w:themeColor="text2" w:themeTint="BF"/>
-        </w:rPr>
-        <w:t>crime.isnull</w:t>
-      </w:r>
-      <w:proofErr w:type="gramEnd"/>
-      <w:r>
-        <w:rPr>
-          <w:color w:val="215E99" w:themeColor="text2" w:themeTint="BF"/>
-        </w:rPr>
-        <w:t>(</w:t>
-      </w:r>
-      <w:proofErr w:type="gramStart"/>
-      <w:r>
-        <w:rPr>
-          <w:color w:val="215E99" w:themeColor="text2" w:themeTint="BF"/>
-        </w:rPr>
-        <w:t>).sum</w:t>
-      </w:r>
-      <w:proofErr w:type="gramEnd"/>
-      <w:r>
-        <w:rPr>
-          <w:color w:val="215E99" w:themeColor="text2" w:themeTint="BF"/>
-        </w:rPr>
-        <w:t>()”</w:t>
-      </w:r>
-      <w:r>
-        <w:rPr>
-          <w:color w:val="215E99" w:themeColor="text2" w:themeTint="BF"/>
-        </w:rPr>
-        <w:t xml:space="preserve"> </w:t>
+        <w:t xml:space="preserve">data_group2_crime.isnull().sum()” </w:t>
       </w:r>
       <w:r>
         <w:t xml:space="preserve">to get the missing values we have </w:t>
@@ -2621,7 +2259,7 @@
           <w:noProof/>
         </w:rPr>
         <w:drawing>
-          <wp:inline distT="0" distB="0" distL="0" distR="0" wp14:anchorId="21ECD8C6" wp14:editId="6B6CF26A">
+          <wp:inline distT="0" distB="0" distL="0" distR="0" wp14:anchorId="3165F5E6" wp14:editId="2F9750F9">
             <wp:extent cx="3410246" cy="2686283"/>
             <wp:effectExtent l="0" t="0" r="0" b="0"/>
             <wp:docPr id="1372846191" name="Picture 1" descr="A screen shot of a computer&#10;&#10;AI-generated content may be incorrect."/>
@@ -2636,7 +2274,7 @@
                     <pic:cNvPicPr/>
                   </pic:nvPicPr>
                   <pic:blipFill>
-                    <a:blip r:embed="rId9"/>
+                    <a:blip r:embed="rId11"/>
                     <a:stretch>
                       <a:fillRect/>
                     </a:stretch>
@@ -2671,6 +2309,7 @@
         <w:rPr>
           <w:lang w:val="en-CA"/>
         </w:rPr>
+        <w:lastRenderedPageBreak/>
         <w:t>4. Data Cleaning and Transformation</w:t>
       </w:r>
       <w:bookmarkEnd w:id="6"/>
@@ -2713,19 +2352,7 @@
         <w:rPr>
           <w:lang w:val="en-CA"/>
         </w:rPr>
-        <w:t xml:space="preserve">first before we started the cleaning </w:t>
-      </w:r>
-      <w:r>
-        <w:rPr>
-          <w:lang w:val="en-CA"/>
-        </w:rPr>
-        <w:t>process,</w:t>
-      </w:r>
-      <w:r>
-        <w:rPr>
-          <w:lang w:val="en-CA"/>
-        </w:rPr>
-        <w:t xml:space="preserve"> we created a new </w:t>
+        <w:t xml:space="preserve">first before we started the cleaning process, we created a new </w:t>
       </w:r>
       <w:proofErr w:type="spellStart"/>
       <w:r>
@@ -2763,18 +2390,14 @@
       </w:r>
       <w:proofErr w:type="spellEnd"/>
       <w:r>
-        <w:rPr>
-          <w:lang w:val="en-CA"/>
-        </w:rPr>
         <w:br/>
       </w:r>
       <w:r>
         <w:rPr>
           <w:noProof/>
-          <w:lang w:val="en-CA"/>
         </w:rPr>
         <w:drawing>
-          <wp:inline distT="0" distB="0" distL="0" distR="0" wp14:anchorId="3734D702" wp14:editId="282F590E">
+          <wp:inline distT="0" distB="0" distL="0" distR="0" wp14:anchorId="5B0A20D2" wp14:editId="2E99F341">
             <wp:extent cx="5928874" cy="758256"/>
             <wp:effectExtent l="0" t="0" r="0" b="3810"/>
             <wp:docPr id="2001388730" name="Picture 1" descr="A screenshot of a computer&#10;&#10;AI-generated content may be incorrect."/>
@@ -2789,7 +2412,7 @@
                     <pic:cNvPicPr/>
                   </pic:nvPicPr>
                   <pic:blipFill>
-                    <a:blip r:embed="rId10"/>
+                    <a:blip r:embed="rId12"/>
                     <a:stretch>
                       <a:fillRect/>
                     </a:stretch>
@@ -2871,15 +2494,7 @@
           <w:szCs w:val="24"/>
           <w:lang w:val="en-CA"/>
         </w:rPr>
-        <w:t>especially</w:t>
-      </w:r>
-      <w:r>
-        <w:rPr>
-          <w:sz w:val="24"/>
-          <w:szCs w:val="24"/>
-          <w:lang w:val="en-CA"/>
-        </w:rPr>
-        <w:t xml:space="preserve"> for a</w:t>
+        <w:t>especially for a</w:t>
       </w:r>
       <w:r>
         <w:rPr>
@@ -2896,13 +2511,6 @@
           <w:lang w:val="en-CA"/>
         </w:rPr>
         <w:br/>
-      </w:r>
-      <w:r>
-        <w:rPr>
-          <w:sz w:val="24"/>
-          <w:szCs w:val="24"/>
-          <w:lang w:val="en-CA"/>
-        </w:rPr>
         <w:t xml:space="preserve">using </w:t>
       </w:r>
       <w:r>
@@ -2912,8 +2520,9 @@
           <w:szCs w:val="24"/>
           <w:lang w:val="en-CA"/>
         </w:rPr>
-        <w:t>“</w:t>
-      </w:r>
+        <w:t>“data_cleaned_group2.dropna(</w:t>
+      </w:r>
+      <w:proofErr w:type="spellStart"/>
       <w:r>
         <w:rPr>
           <w:color w:val="215E99" w:themeColor="text2" w:themeTint="BF"/>
@@ -2921,9 +2530,9 @@
           <w:szCs w:val="24"/>
           <w:lang w:val="en-CA"/>
         </w:rPr>
-        <w:t>data_cleaned_group2.dropna(</w:t>
-      </w:r>
-      <w:proofErr w:type="spellStart"/>
+        <w:t>inplace</w:t>
+      </w:r>
+      <w:proofErr w:type="spellEnd"/>
       <w:r>
         <w:rPr>
           <w:color w:val="215E99" w:themeColor="text2" w:themeTint="BF"/>
@@ -2931,16 +2540,6 @@
           <w:szCs w:val="24"/>
           <w:lang w:val="en-CA"/>
         </w:rPr>
-        <w:t>inplace</w:t>
-      </w:r>
-      <w:proofErr w:type="spellEnd"/>
-      <w:r>
-        <w:rPr>
-          <w:color w:val="215E99" w:themeColor="text2" w:themeTint="BF"/>
-          <w:sz w:val="24"/>
-          <w:szCs w:val="24"/>
-          <w:lang w:val="en-CA"/>
-        </w:rPr>
         <w:t>=True)”</w:t>
       </w:r>
     </w:p>
@@ -2965,7 +2564,7 @@
           <w:lang w:val="en-CA"/>
         </w:rPr>
         <w:drawing>
-          <wp:inline distT="0" distB="0" distL="0" distR="0" wp14:anchorId="44133DF3" wp14:editId="758C3111">
+          <wp:inline distT="0" distB="0" distL="0" distR="0" wp14:anchorId="6315CBB8" wp14:editId="56353A25">
             <wp:extent cx="5467824" cy="1131668"/>
             <wp:effectExtent l="0" t="0" r="0" b="0"/>
             <wp:docPr id="742440402" name="Picture 1" descr="A screen shot of a computer code&#10;&#10;AI-generated content may be incorrect."/>
@@ -2980,7 +2579,7 @@
                     <pic:cNvPicPr/>
                   </pic:nvPicPr>
                   <pic:blipFill>
-                    <a:blip r:embed="rId11"/>
+                    <a:blip r:embed="rId13"/>
                     <a:stretch>
                       <a:fillRect/>
                     </a:stretch>
@@ -3014,28 +2613,7 @@
           <w:color w:val="215E99" w:themeColor="text2" w:themeTint="BF"/>
           <w:lang w:val="en-CA"/>
         </w:rPr>
-        <w:t xml:space="preserve">We can see here that our rows </w:t>
-      </w:r>
-      <w:r>
-        <w:rPr>
-          <w:color w:val="215E99" w:themeColor="text2" w:themeTint="BF"/>
-          <w:lang w:val="en-CA"/>
-        </w:rPr>
-        <w:t>have</w:t>
-      </w:r>
-      <w:r>
-        <w:rPr>
-          <w:color w:val="215E99" w:themeColor="text2" w:themeTint="BF"/>
-          <w:lang w:val="en-CA"/>
-        </w:rPr>
-        <w:t xml:space="preserve"> been reduced from the original ones which was 45</w:t>
-      </w:r>
-      <w:r>
-        <w:rPr>
-          <w:color w:val="215E99" w:themeColor="text2" w:themeTint="BF"/>
-          <w:lang w:val="en-CA"/>
-        </w:rPr>
-        <w:t>2949</w:t>
+        <w:t>We can see here that our rows have been reduced from the original ones which was 452949</w:t>
       </w:r>
     </w:p>
     <w:p>
@@ -3084,6 +2662,7 @@
           <w:szCs w:val="24"/>
           <w:lang w:val="en-CA"/>
         </w:rPr>
+        <w:lastRenderedPageBreak/>
         <w:t>Removing "NSA":</w:t>
       </w:r>
       <w:r>
@@ -3219,7 +2798,7 @@
           <w:lang w:val="en-CA"/>
         </w:rPr>
         <w:drawing>
-          <wp:inline distT="0" distB="0" distL="0" distR="0" wp14:anchorId="66C17DAF" wp14:editId="68A0041E">
+          <wp:inline distT="0" distB="0" distL="0" distR="0" wp14:anchorId="53047149" wp14:editId="6C7AE12C">
             <wp:extent cx="5928360" cy="2466000"/>
             <wp:effectExtent l="0" t="0" r="0" b="0"/>
             <wp:docPr id="1199819089" name="Picture 1" descr="A screenshot of a computer&#10;&#10;AI-generated content may be incorrect."/>
@@ -3234,7 +2813,7 @@
                     <pic:cNvPicPr/>
                   </pic:nvPicPr>
                   <pic:blipFill>
-                    <a:blip r:embed="rId12"/>
+                    <a:blip r:embed="rId14"/>
                     <a:stretch>
                       <a:fillRect/>
                     </a:stretch>
@@ -3268,42 +2847,7 @@
           <w:color w:val="215E99" w:themeColor="text2" w:themeTint="BF"/>
           <w:lang w:val="en-CA"/>
         </w:rPr>
-        <w:t xml:space="preserve">We can see here that </w:t>
-      </w:r>
-      <w:r>
-        <w:rPr>
-          <w:color w:val="215E99" w:themeColor="text2" w:themeTint="BF"/>
-          <w:lang w:val="en-CA"/>
-        </w:rPr>
-        <w:t xml:space="preserve">there </w:t>
-      </w:r>
-      <w:r>
-        <w:rPr>
-          <w:color w:val="215E99" w:themeColor="text2" w:themeTint="BF"/>
-          <w:lang w:val="en-CA"/>
-        </w:rPr>
-        <w:t>about 7000 (NSA)</w:t>
-      </w:r>
-      <w:r>
-        <w:rPr>
-          <w:color w:val="215E99" w:themeColor="text2" w:themeTint="BF"/>
-          <w:lang w:val="en-CA"/>
-        </w:rPr>
-        <w:t xml:space="preserve"> rows has been </w:t>
-      </w:r>
-      <w:r>
-        <w:rPr>
-          <w:color w:val="215E99" w:themeColor="text2" w:themeTint="BF"/>
-          <w:lang w:val="en-CA"/>
-        </w:rPr>
-        <w:t>removed</w:t>
-      </w:r>
-      <w:r>
-        <w:rPr>
-          <w:color w:val="215E99" w:themeColor="text2" w:themeTint="BF"/>
-          <w:lang w:val="en-CA"/>
-        </w:rPr>
-        <w:t xml:space="preserve"> from the original ones which was 452949</w:t>
+        <w:t>We can see here that there about 7000 (NSA) rows has been removed from the original ones which was 452949</w:t>
       </w:r>
     </w:p>
     <w:p>
@@ -3402,8 +2946,9 @@
           <w:noProof/>
           <w:lang w:val="en-CA"/>
         </w:rPr>
+        <w:lastRenderedPageBreak/>
         <w:drawing>
-          <wp:inline distT="0" distB="0" distL="0" distR="0" wp14:anchorId="31656873" wp14:editId="1A64C98A">
+          <wp:inline distT="0" distB="0" distL="0" distR="0" wp14:anchorId="411D4527" wp14:editId="1AF2BFDD">
             <wp:extent cx="4747671" cy="868755"/>
             <wp:effectExtent l="0" t="0" r="0" b="7620"/>
             <wp:docPr id="167130114" name="Picture 1" descr="A screen shot of a computer code&#10;&#10;AI-generated content may be incorrect."/>
@@ -3418,7 +2963,7 @@
                     <pic:cNvPicPr/>
                   </pic:nvPicPr>
                   <pic:blipFill>
-                    <a:blip r:embed="rId13"/>
+                    <a:blip r:embed="rId15"/>
                     <a:stretch>
                       <a:fillRect/>
                     </a:stretch>
@@ -3450,71 +2995,47 @@
         <w:rPr>
           <w:color w:val="215E99" w:themeColor="text2" w:themeTint="BF"/>
         </w:rPr>
-        <w:t xml:space="preserve">Here </w:t>
-      </w:r>
-      <w:proofErr w:type="gramStart"/>
-      <w:r>
+        <w:t xml:space="preserve">Here showing the dataset have more than 50k duplicates, which was going to cause data leakage </w:t>
+      </w:r>
+    </w:p>
+    <w:p>
+      <w:pPr>
+        <w:spacing w:after="240" w:line="360" w:lineRule="auto"/>
         <w:rPr>
           <w:color w:val="215E99" w:themeColor="text2" w:themeTint="BF"/>
-        </w:rPr>
-        <w:t>showing</w:t>
-      </w:r>
-      <w:proofErr w:type="gramEnd"/>
+          <w:lang w:val="en-US"/>
+        </w:rPr>
+      </w:pPr>
+      <w:r>
+        <w:rPr>
+          <w:lang w:val="en-US"/>
+        </w:rPr>
+        <w:t xml:space="preserve">Using </w:t>
+      </w:r>
       <w:r>
         <w:rPr>
           <w:color w:val="215E99" w:themeColor="text2" w:themeTint="BF"/>
-        </w:rPr>
-        <w:t xml:space="preserve"> the dataset </w:t>
-      </w:r>
-      <w:proofErr w:type="gramStart"/>
+          <w:lang w:val="en-US"/>
+        </w:rPr>
+        <w:t xml:space="preserve">“data_cleaned_group2.drop_duplicates(subset=['EVENT_UNIQUE_ID'], </w:t>
+      </w:r>
+      <w:proofErr w:type="spellStart"/>
       <w:r>
         <w:rPr>
           <w:color w:val="215E99" w:themeColor="text2" w:themeTint="BF"/>
-        </w:rPr>
-        <w:t>have</w:t>
-      </w:r>
-      <w:proofErr w:type="gramEnd"/>
+          <w:lang w:val="en-US"/>
+        </w:rPr>
+        <w:t>inplace</w:t>
+      </w:r>
+      <w:proofErr w:type="spellEnd"/>
       <w:r>
         <w:rPr>
           <w:color w:val="215E99" w:themeColor="text2" w:themeTint="BF"/>
-        </w:rPr>
-        <w:t xml:space="preserve"> more than 50k duplicates, which was going to cause data leakage </w:t>
-      </w:r>
-    </w:p>
-    <w:p>
-      <w:pPr>
-        <w:spacing w:after="240" w:line="360" w:lineRule="auto"/>
-        <w:rPr>
-          <w:color w:val="215E99" w:themeColor="text2" w:themeTint="BF"/>
-        </w:rPr>
-      </w:pPr>
-      <w:r>
-        <w:t xml:space="preserve">Using </w:t>
-      </w:r>
-      <w:r>
-        <w:rPr>
-          <w:color w:val="215E99" w:themeColor="text2" w:themeTint="BF"/>
-        </w:rPr>
-        <w:t xml:space="preserve">“data_cleaned_group2.drop_duplicates(subset=['EVENT_UNIQUE_ID'], </w:t>
-      </w:r>
-      <w:proofErr w:type="spellStart"/>
-      <w:r>
-        <w:rPr>
-          <w:color w:val="215E99" w:themeColor="text2" w:themeTint="BF"/>
-        </w:rPr>
-        <w:t>inplace</w:t>
-      </w:r>
-      <w:proofErr w:type="spellEnd"/>
-      <w:r>
-        <w:rPr>
-          <w:color w:val="215E99" w:themeColor="text2" w:themeTint="BF"/>
+          <w:lang w:val="en-US"/>
         </w:rPr>
         <w:t xml:space="preserve">=True)” we dropped them. </w:t>
       </w:r>
       <w:r>
-        <w:rPr>
-          <w:color w:val="215E99" w:themeColor="text2" w:themeTint="BF"/>
-        </w:rPr>
         <w:br/>
       </w:r>
       <w:r>
@@ -3522,7 +3043,7 @@
           <w:noProof/>
         </w:rPr>
         <w:drawing>
-          <wp:inline distT="0" distB="0" distL="0" distR="0" wp14:anchorId="27946ABB" wp14:editId="03CF593C">
+          <wp:inline distT="0" distB="0" distL="0" distR="0" wp14:anchorId="6DB73AD4" wp14:editId="2958C40A">
             <wp:extent cx="5943600" cy="1699200"/>
             <wp:effectExtent l="0" t="0" r="0" b="0"/>
             <wp:docPr id="759842216" name="Picture 1" descr="A screenshot of a computer program&#10;&#10;AI-generated content may be incorrect."/>
@@ -3537,7 +3058,7 @@
                     <pic:cNvPicPr/>
                   </pic:nvPicPr>
                   <pic:blipFill>
-                    <a:blip r:embed="rId14"/>
+                    <a:blip r:embed="rId16"/>
                     <a:stretch>
                       <a:fillRect/>
                     </a:stretch>
@@ -3637,15 +3158,7 @@
           <w:szCs w:val="24"/>
           <w:lang w:val="en-CA"/>
         </w:rPr>
-        <w:t xml:space="preserve"> so we had to deal with the ones we will not use in our </w:t>
-      </w:r>
-      <w:r>
-        <w:rPr>
-          <w:sz w:val="24"/>
-          <w:szCs w:val="24"/>
-          <w:lang w:val="en-CA"/>
-        </w:rPr>
-        <w:t>models. We just dropped them</w:t>
+        <w:t xml:space="preserve"> so we had to deal with the ones we will not use in our models. We just dropped them</w:t>
       </w:r>
       <w:r>
         <w:rPr>
@@ -3671,13 +3184,15 @@
         <w:spacing w:after="240" w:line="360" w:lineRule="auto"/>
         <w:ind w:left="1440"/>
         <w:rPr>
-          <w:sz w:val="24"/>
-          <w:szCs w:val="24"/>
-          <w:lang w:val="en-CA"/>
-        </w:rPr>
-      </w:pPr>
-      <w:r>
-        <w:rPr>
+          <w:color w:val="EE0000"/>
+          <w:sz w:val="24"/>
+          <w:szCs w:val="24"/>
+          <w:lang w:val="en-CA"/>
+        </w:rPr>
+      </w:pPr>
+      <w:r>
+        <w:rPr>
+          <w:color w:val="EE0000"/>
           <w:sz w:val="24"/>
           <w:szCs w:val="24"/>
           <w:lang w:val="en-CA"/>
@@ -3690,13 +3205,15 @@
         <w:spacing w:after="240" w:line="360" w:lineRule="auto"/>
         <w:ind w:left="1440"/>
         <w:rPr>
-          <w:sz w:val="24"/>
-          <w:szCs w:val="24"/>
-          <w:lang w:val="en-CA"/>
-        </w:rPr>
-      </w:pPr>
-      <w:r>
-        <w:rPr>
+          <w:color w:val="EE0000"/>
+          <w:sz w:val="24"/>
+          <w:szCs w:val="24"/>
+          <w:lang w:val="en-CA"/>
+        </w:rPr>
+      </w:pPr>
+      <w:r>
+        <w:rPr>
+          <w:color w:val="EE0000"/>
           <w:sz w:val="24"/>
           <w:szCs w:val="24"/>
           <w:lang w:val="en-CA"/>
@@ -3709,34 +3226,20 @@
         <w:spacing w:after="240" w:line="360" w:lineRule="auto"/>
         <w:ind w:left="1440"/>
         <w:rPr>
-          <w:sz w:val="24"/>
-          <w:szCs w:val="24"/>
-          <w:lang w:val="en-CA"/>
-        </w:rPr>
-      </w:pPr>
-      <w:r>
-        <w:rPr>
-          <w:sz w:val="24"/>
-          <w:szCs w:val="24"/>
-          <w:lang w:val="en-CA"/>
-        </w:rPr>
-        <w:t xml:space="preserve">c. HOOD_140 / NEIGHBOURHOOD_140: Old standards, </w:t>
-      </w:r>
-      <w:r>
-        <w:rPr>
-          <w:sz w:val="24"/>
-          <w:szCs w:val="24"/>
-          <w:lang w:val="en-CA"/>
-        </w:rPr>
-        <w:t xml:space="preserve">same as </w:t>
-      </w:r>
-      <w:r>
-        <w:rPr>
-          <w:sz w:val="24"/>
-          <w:szCs w:val="24"/>
-          <w:lang w:val="en-CA"/>
-        </w:rPr>
-        <w:t>158.</w:t>
+          <w:color w:val="EE0000"/>
+          <w:sz w:val="24"/>
+          <w:szCs w:val="24"/>
+          <w:lang w:val="en-CA"/>
+        </w:rPr>
+      </w:pPr>
+      <w:r>
+        <w:rPr>
+          <w:color w:val="EE0000"/>
+          <w:sz w:val="24"/>
+          <w:szCs w:val="24"/>
+          <w:lang w:val="en-CA"/>
+        </w:rPr>
+        <w:t>c. HOOD_140 / NEIGHBOURHOOD_140: Old standards, same as 158.</w:t>
       </w:r>
     </w:p>
     <w:p>
@@ -3744,13 +3247,15 @@
         <w:spacing w:after="240" w:line="360" w:lineRule="auto"/>
         <w:ind w:left="720" w:firstLine="720"/>
         <w:rPr>
-          <w:sz w:val="24"/>
-          <w:szCs w:val="24"/>
-          <w:lang w:val="en-CA"/>
-        </w:rPr>
-      </w:pPr>
-      <w:r>
-        <w:rPr>
+          <w:color w:val="EE0000"/>
+          <w:sz w:val="24"/>
+          <w:szCs w:val="24"/>
+          <w:lang w:val="en-CA"/>
+        </w:rPr>
+      </w:pPr>
+      <w:r>
+        <w:rPr>
+          <w:color w:val="EE0000"/>
           <w:sz w:val="24"/>
           <w:szCs w:val="24"/>
           <w:lang w:val="en-CA"/>
@@ -3761,20 +3266,68 @@
     <w:p>
       <w:pPr>
         <w:spacing w:after="240" w:line="360" w:lineRule="auto"/>
-        <w:ind w:left="720" w:firstLine="720"/>
-        <w:rPr>
-          <w:sz w:val="24"/>
-          <w:szCs w:val="24"/>
-          <w:lang w:val="en-CA"/>
-        </w:rPr>
-      </w:pPr>
-      <w:r>
-        <w:rPr>
-          <w:sz w:val="24"/>
-          <w:szCs w:val="24"/>
-          <w:lang w:val="en-CA"/>
-        </w:rPr>
-        <w:t>e. OFFENCE: (Target Leakage).</w:t>
+        <w:ind w:left="1440"/>
+        <w:rPr>
+          <w:color w:val="EE0000"/>
+          <w:sz w:val="24"/>
+          <w:szCs w:val="24"/>
+          <w:lang w:val="en-CA"/>
+        </w:rPr>
+      </w:pPr>
+      <w:r>
+        <w:rPr>
+          <w:color w:val="EE0000"/>
+          <w:sz w:val="24"/>
+          <w:szCs w:val="24"/>
+          <w:lang w:val="en-CA"/>
+        </w:rPr>
+        <w:lastRenderedPageBreak/>
+        <w:t xml:space="preserve">e. OFFENCE: </w:t>
+      </w:r>
+      <w:r>
+        <w:rPr>
+          <w:color w:val="EE0000"/>
+          <w:sz w:val="24"/>
+          <w:szCs w:val="24"/>
+          <w:lang w:val="en-CA"/>
+        </w:rPr>
+        <w:t>it will cause t</w:t>
+      </w:r>
+      <w:r>
+        <w:rPr>
+          <w:color w:val="EE0000"/>
+          <w:sz w:val="24"/>
+          <w:szCs w:val="24"/>
+          <w:lang w:val="en-CA"/>
+        </w:rPr>
+        <w:t xml:space="preserve">arget </w:t>
+      </w:r>
+      <w:r>
+        <w:rPr>
+          <w:color w:val="EE0000"/>
+          <w:sz w:val="24"/>
+          <w:szCs w:val="24"/>
+          <w:lang w:val="en-CA"/>
+        </w:rPr>
+        <w:t>l</w:t>
+      </w:r>
+      <w:r>
+        <w:rPr>
+          <w:color w:val="EE0000"/>
+          <w:sz w:val="24"/>
+          <w:szCs w:val="24"/>
+          <w:lang w:val="en-CA"/>
+        </w:rPr>
+        <w:t>eakage</w:t>
+      </w:r>
+      <w:r>
+        <w:rPr>
+          <w:color w:val="EE0000"/>
+          <w:sz w:val="24"/>
+          <w:szCs w:val="24"/>
+          <w:lang w:val="en-CA"/>
+        </w:rPr>
+        <w:t xml:space="preserve"> since it is target description or crime description usually mentions the crime category </w:t>
       </w:r>
     </w:p>
     <w:p>
@@ -3808,19 +3361,7 @@
         <w:rPr>
           <w:lang w:val="en-CA"/>
         </w:rPr>
-        <w:t xml:space="preserve">5. </w:t>
-      </w:r>
-      <w:r>
-        <w:rPr>
-          <w:lang w:val="en-CA"/>
-        </w:rPr>
-        <w:t xml:space="preserve">Extra </w:t>
-      </w:r>
-      <w:r>
-        <w:rPr>
-          <w:lang w:val="en-CA"/>
-        </w:rPr>
-        <w:t>Feature</w:t>
+        <w:t>5. Extra Feature</w:t>
       </w:r>
       <w:bookmarkEnd w:id="8"/>
       <w:bookmarkEnd w:id="9"/>
@@ -3828,13 +3369,7 @@
         <w:rPr>
           <w:lang w:val="en-CA"/>
         </w:rPr>
-        <w:t xml:space="preserve"> </w:t>
-      </w:r>
-      <w:r>
-        <w:rPr>
-          <w:lang w:val="en-CA"/>
-        </w:rPr>
-        <w:t xml:space="preserve"> </w:t>
+        <w:t xml:space="preserve">  </w:t>
       </w:r>
     </w:p>
     <w:p>
@@ -3916,7 +3451,7 @@
           <w:lang w:val="en-CA"/>
         </w:rPr>
         <w:drawing>
-          <wp:inline distT="0" distB="0" distL="0" distR="0" wp14:anchorId="2EF4BFB3" wp14:editId="67F9DB1C">
+          <wp:inline distT="0" distB="0" distL="0" distR="0" wp14:anchorId="4D657233" wp14:editId="47DADBB4">
             <wp:extent cx="2667231" cy="2747248"/>
             <wp:effectExtent l="0" t="0" r="0" b="0"/>
             <wp:docPr id="1055565873" name="Picture 1" descr="A screenshot of a computer&#10;&#10;AI-generated content may be incorrect."/>
@@ -3931,7 +3466,7 @@
                     <pic:cNvPicPr/>
                   </pic:nvPicPr>
                   <pic:blipFill>
-                    <a:blip r:embed="rId15"/>
+                    <a:blip r:embed="rId17"/>
                     <a:stretch>
                       <a:fillRect/>
                     </a:stretch>
@@ -4017,6 +3552,7 @@
           <w:szCs w:val="24"/>
           <w:lang w:val="en-CA"/>
         </w:rPr>
+        <w:lastRenderedPageBreak/>
         <w:t>We</w:t>
       </w:r>
       <w:r>
@@ -4035,7 +3571,7 @@
           <w:lang w:val="en-CA"/>
         </w:rPr>
         <w:drawing>
-          <wp:inline distT="0" distB="0" distL="0" distR="0" wp14:anchorId="412D7A3C" wp14:editId="63061310">
+          <wp:inline distT="0" distB="0" distL="0" distR="0" wp14:anchorId="322B65AD" wp14:editId="45E87D28">
             <wp:extent cx="5907600" cy="2087245"/>
             <wp:effectExtent l="0" t="0" r="0" b="8255"/>
             <wp:docPr id="1260922513" name="Picture 1" descr="A bar graph with different colored squares&#10;&#10;AI-generated content may be incorrect."/>
@@ -4050,7 +3586,7 @@
                     <pic:cNvPicPr/>
                   </pic:nvPicPr>
                   <pic:blipFill>
-                    <a:blip r:embed="rId16"/>
+                    <a:blip r:embed="rId18"/>
                     <a:stretch>
                       <a:fillRect/>
                     </a:stretch>
@@ -4102,7 +3638,7 @@
           <w:lang w:val="en-CA"/>
         </w:rPr>
         <w:drawing>
-          <wp:inline distT="0" distB="0" distL="0" distR="0" wp14:anchorId="404021FD" wp14:editId="1B772DBE">
+          <wp:inline distT="0" distB="0" distL="0" distR="0" wp14:anchorId="0316432C" wp14:editId="081BA815">
             <wp:extent cx="5850000" cy="1984364"/>
             <wp:effectExtent l="0" t="0" r="0" b="0"/>
             <wp:docPr id="1289721625" name="Picture 1" descr="A graph showing different colored rectangular shapes&#10;&#10;AI-generated content may be incorrect."/>
@@ -4117,7 +3653,7 @@
                     <pic:cNvPicPr/>
                   </pic:nvPicPr>
                   <pic:blipFill>
-                    <a:blip r:embed="rId17"/>
+                    <a:blip r:embed="rId19"/>
                     <a:stretch>
                       <a:fillRect/>
                     </a:stretch>
@@ -4151,51 +3687,14 @@
     <w:p>
       <w:pPr>
         <w:spacing w:after="240" w:line="360" w:lineRule="auto"/>
-        <w:rPr>
-          <w:sz w:val="24"/>
-          <w:szCs w:val="24"/>
-          <w:lang w:val="en-CA"/>
-        </w:rPr>
-      </w:pPr>
-      <w:r>
-        <w:rPr>
-          <w:noProof/>
-        </w:rPr>
-        <w:drawing>
-          <wp:inline distT="0" distB="0" distL="0" distR="0" wp14:anchorId="7FF1BECC" wp14:editId="68071F77">
-            <wp:extent cx="5943600" cy="1972945"/>
-            <wp:effectExtent l="0" t="0" r="0" b="8255"/>
-            <wp:docPr id="1993263711" name="Picture 1"/>
-            <wp:cNvGraphicFramePr>
-              <a:graphicFrameLocks xmlns:a="http://schemas.openxmlformats.org/drawingml/2006/main" noChangeAspect="1"/>
-            </wp:cNvGraphicFramePr>
-            <a:graphic xmlns:a="http://schemas.openxmlformats.org/drawingml/2006/main">
-              <a:graphicData uri="http://schemas.openxmlformats.org/drawingml/2006/picture">
-                <pic:pic xmlns:pic="http://schemas.openxmlformats.org/drawingml/2006/picture">
-                  <pic:nvPicPr>
-                    <pic:cNvPr id="1993263711" name=""/>
-                    <pic:cNvPicPr/>
-                  </pic:nvPicPr>
-                  <pic:blipFill>
-                    <a:blip r:embed="rId18"/>
-                    <a:stretch>
-                      <a:fillRect/>
-                    </a:stretch>
-                  </pic:blipFill>
-                  <pic:spPr>
-                    <a:xfrm>
-                      <a:off x="0" y="0"/>
-                      <a:ext cx="5943600" cy="1972945"/>
-                    </a:xfrm>
-                    <a:prstGeom prst="rect">
-                      <a:avLst/>
-                    </a:prstGeom>
-                  </pic:spPr>
-                </pic:pic>
-              </a:graphicData>
-            </a:graphic>
-          </wp:inline>
-        </w:drawing>
+      </w:pPr>
+      <w:r>
+        <w:rPr>
+          <w:color w:val="FFFFFF" w:themeColor="background1"/>
+          <w:sz w:val="24"/>
+          <w:szCs w:val="24"/>
+        </w:rPr>
+        <w:t>When initially skimming through the dataset, in the MCI_CATEGORIES section, Assaults took over 53%. With the next section, Break and Enter, having 18% of data.</w:t>
       </w:r>
     </w:p>
     <w:p>
@@ -4244,22 +3743,12 @@
           <w:szCs w:val="28"/>
           <w:lang w:val="en-CA"/>
         </w:rPr>
-        <w:t>1.</w:t>
+        <w:t>1.Feature columns:</w:t>
       </w:r>
       <w:r>
         <w:rPr>
           <w:b/>
           <w:bCs/>
-          <w:sz w:val="28"/>
-          <w:szCs w:val="28"/>
-          <w:lang w:val="en-CA"/>
-        </w:rPr>
-        <w:t>Feature columns:</w:t>
-      </w:r>
-      <w:r>
-        <w:rPr>
-          <w:b/>
-          <w:bCs/>
           <w:lang w:val="en-CA"/>
         </w:rPr>
         <w:br/>
@@ -4279,7 +3768,17 @@
           <w:szCs w:val="24"/>
           <w:lang w:val="en-CA"/>
         </w:rPr>
-        <w:t>['OCC_YEAR', 'OCC_MONTH', 'OCC_DOW', 'TIME_OF_DAY', 'DIVISION', 'PREMISES_TYPE']</w:t>
+        <w:t xml:space="preserve">['OCC_YEAR', 'OCC_MONTH', 'OCC_DOW', </w:t>
+      </w:r>
+      <w:r>
+        <w:rPr>
+          <w:color w:val="215E99" w:themeColor="text2" w:themeTint="BF"/>
+          <w:sz w:val="24"/>
+          <w:szCs w:val="24"/>
+          <w:lang w:val="en-CA"/>
+        </w:rPr>
+        <w:lastRenderedPageBreak/>
+        <w:t>'TIME_OF_DAY', 'DIVISION', 'PREMISES_TYPE']</w:t>
       </w:r>
       <w:r>
         <w:rPr>
@@ -4297,15 +3796,7 @@
           <w:szCs w:val="24"/>
           <w:lang w:val="en-CA"/>
         </w:rPr>
-        <w:t xml:space="preserve">in which our model will predict </w:t>
-      </w:r>
-      <w:r>
-        <w:rPr>
-          <w:sz w:val="24"/>
-          <w:szCs w:val="24"/>
-          <w:lang w:val="en-CA"/>
-        </w:rPr>
-        <w:t xml:space="preserve">(What type of crime is likely to happen?) </w:t>
+        <w:t xml:space="preserve">in which our model will predict (What type of crime is likely to happen?) </w:t>
       </w:r>
     </w:p>
     <w:p>
@@ -4479,15 +3970,7 @@
           <w:szCs w:val="24"/>
           <w:lang w:val="en-CA"/>
         </w:rPr>
-        <w:t xml:space="preserve">we applied target encoder to change our target classes from texts numbers so our </w:t>
-      </w:r>
-      <w:r>
-        <w:rPr>
-          <w:sz w:val="24"/>
-          <w:szCs w:val="24"/>
-          <w:lang w:val="en-CA"/>
-        </w:rPr>
-        <w:t xml:space="preserve">model can understand them. Screenshot below shows the target is coded and the count for each class </w:t>
+        <w:t xml:space="preserve">we applied target encoder to change our target classes from texts numbers so our model can understand them. Screenshot below shows the target is coded and the count for each class </w:t>
       </w:r>
       <w:r>
         <w:rPr>
@@ -4499,12 +3982,13 @@
       </w:r>
       <w:r>
         <w:rPr>
+          <w:noProof/>
           <w:sz w:val="24"/>
           <w:szCs w:val="24"/>
           <w:lang w:val="en-CA"/>
         </w:rPr>
         <w:drawing>
-          <wp:inline distT="0" distB="0" distL="0" distR="0" wp14:anchorId="3D144ECC" wp14:editId="2256D8A4">
+          <wp:inline distT="0" distB="0" distL="0" distR="0" wp14:anchorId="280BF0D8" wp14:editId="6D235650">
             <wp:extent cx="5943600" cy="918210"/>
             <wp:effectExtent l="0" t="0" r="0" b="0"/>
             <wp:docPr id="2089908113" name="Picture 1" descr="A computer screen with a screen&#10;&#10;AI-generated content may be incorrect."/>
@@ -4519,7 +4003,7 @@
                     <pic:cNvPicPr/>
                   </pic:nvPicPr>
                   <pic:blipFill>
-                    <a:blip r:embed="rId19"/>
+                    <a:blip r:embed="rId20"/>
                     <a:stretch>
                       <a:fillRect/>
                     </a:stretch>
@@ -4559,7 +4043,7 @@
           <w:szCs w:val="28"/>
           <w:lang w:val="en-CA"/>
         </w:rPr>
-        <w:t>3</w:t>
+        <w:t>3.B</w:t>
       </w:r>
       <w:r>
         <w:rPr>
@@ -4569,9 +4053,12 @@
           <w:szCs w:val="28"/>
           <w:lang w:val="en-CA"/>
         </w:rPr>
-        <w:t>.B</w:t>
-      </w:r>
-      <w:r>
+        <w:t>alancing:</w:t>
+      </w:r>
+    </w:p>
+    <w:p>
+      <w:pPr>
+        <w:spacing w:after="240" w:line="360" w:lineRule="auto"/>
         <w:rPr>
           <w:b/>
           <w:bCs/>
@@ -4579,34 +4066,79 @@
           <w:szCs w:val="28"/>
           <w:lang w:val="en-CA"/>
         </w:rPr>
-        <w:t>alancing:</w:t>
-      </w:r>
-    </w:p>
-    <w:p>
-      <w:pPr>
-        <w:spacing w:after="240" w:line="360" w:lineRule="auto"/>
+      </w:pPr>
+      <w:r>
+        <w:rPr>
+          <w:sz w:val="24"/>
+          <w:szCs w:val="24"/>
+          <w:lang w:val="en-CA"/>
+        </w:rPr>
+        <w:t xml:space="preserve">Since we noticed in the dataset </w:t>
+      </w:r>
+      <w:r>
+        <w:rPr>
+          <w:sz w:val="24"/>
+          <w:szCs w:val="24"/>
+        </w:rPr>
+        <w:t xml:space="preserve">the fact that </w:t>
+      </w:r>
+      <w:r>
         <w:rPr>
           <w:b/>
           <w:bCs/>
-          <w:sz w:val="28"/>
-          <w:szCs w:val="28"/>
-          <w:lang w:val="en-CA"/>
-        </w:rPr>
-      </w:pPr>
-      <w:r>
-        <w:rPr>
-          <w:sz w:val="24"/>
-          <w:szCs w:val="24"/>
-          <w:lang w:val="en-CA"/>
-        </w:rPr>
-        <w:t xml:space="preserve">Since we noticed in the dataset </w:t>
-      </w:r>
-      <w:r>
-        <w:rPr>
-          <w:sz w:val="24"/>
-          <w:szCs w:val="24"/>
-        </w:rPr>
-        <w:t xml:space="preserve">the fact that </w:t>
+          <w:sz w:val="24"/>
+          <w:szCs w:val="24"/>
+        </w:rPr>
+        <w:t>Theft Over</w:t>
+      </w:r>
+      <w:r>
+        <w:rPr>
+          <w:sz w:val="24"/>
+          <w:szCs w:val="24"/>
+        </w:rPr>
+        <w:t xml:space="preserve"> </w:t>
+      </w:r>
+      <w:r>
+        <w:rPr>
+          <w:sz w:val="24"/>
+          <w:szCs w:val="24"/>
+        </w:rPr>
+        <w:t>and other categories are</w:t>
+      </w:r>
+      <w:r>
+        <w:rPr>
+          <w:sz w:val="24"/>
+          <w:szCs w:val="24"/>
+        </w:rPr>
+        <w:t xml:space="preserve"> rare crime compared to "Assault," we</w:t>
+      </w:r>
+      <w:r>
+        <w:rPr>
+          <w:sz w:val="24"/>
+          <w:szCs w:val="24"/>
+        </w:rPr>
+        <w:t xml:space="preserve"> u</w:t>
+      </w:r>
+      <w:r>
+        <w:rPr>
+          <w:sz w:val="24"/>
+          <w:szCs w:val="24"/>
+        </w:rPr>
+        <w:t>s</w:t>
+      </w:r>
+      <w:r>
+        <w:rPr>
+          <w:sz w:val="24"/>
+          <w:szCs w:val="24"/>
+        </w:rPr>
+        <w:t>ed</w:t>
+      </w:r>
+      <w:r>
+        <w:rPr>
+          <w:sz w:val="24"/>
+          <w:szCs w:val="24"/>
+        </w:rPr>
+        <w:t xml:space="preserve"> </w:t>
       </w:r>
       <w:r>
         <w:rPr>
@@ -4615,10 +4147,12 @@
           <w:sz w:val="24"/>
           <w:szCs w:val="24"/>
         </w:rPr>
-        <w:t>Theft Over</w:t>
-      </w:r>
-      <w:r>
-        <w:rPr>
+        <w:t>SMOTE (Synthetic Minority Over-sampling Technique)</w:t>
+      </w:r>
+      <w:r>
+        <w:rPr>
+          <w:b/>
+          <w:bCs/>
           <w:sz w:val="24"/>
           <w:szCs w:val="24"/>
         </w:rPr>
@@ -4629,42 +4163,14 @@
           <w:sz w:val="24"/>
           <w:szCs w:val="24"/>
         </w:rPr>
-        <w:t>and other categories are</w:t>
-      </w:r>
-      <w:r>
-        <w:rPr>
-          <w:sz w:val="24"/>
-          <w:szCs w:val="24"/>
-        </w:rPr>
-        <w:t xml:space="preserve"> rare crime compared to "Assault," we</w:t>
-      </w:r>
-      <w:r>
-        <w:rPr>
-          <w:sz w:val="24"/>
-          <w:szCs w:val="24"/>
-        </w:rPr>
-        <w:t xml:space="preserve"> u</w:t>
-      </w:r>
-      <w:r>
-        <w:rPr>
-          <w:sz w:val="24"/>
-          <w:szCs w:val="24"/>
-        </w:rPr>
-        <w:t>s</w:t>
-      </w:r>
-      <w:r>
-        <w:rPr>
-          <w:sz w:val="24"/>
-          <w:szCs w:val="24"/>
-        </w:rPr>
-        <w:t>ed</w:t>
-      </w:r>
-      <w:r>
-        <w:rPr>
-          <w:sz w:val="24"/>
-          <w:szCs w:val="24"/>
-        </w:rPr>
-        <w:t xml:space="preserve"> </w:t>
+        <w:t xml:space="preserve">to oversample our data. </w:t>
+      </w:r>
+      <w:r>
+        <w:rPr>
+          <w:sz w:val="24"/>
+          <w:szCs w:val="24"/>
+        </w:rPr>
+        <w:t xml:space="preserve">We applied </w:t>
       </w:r>
       <w:r>
         <w:rPr>
@@ -4673,38 +4179,6 @@
           <w:sz w:val="24"/>
           <w:szCs w:val="24"/>
         </w:rPr>
-        <w:t>SMOTE (Synthetic Minority Over-sampling Technique)</w:t>
-      </w:r>
-      <w:r>
-        <w:rPr>
-          <w:b/>
-          <w:bCs/>
-          <w:sz w:val="24"/>
-          <w:szCs w:val="24"/>
-        </w:rPr>
-        <w:t xml:space="preserve"> </w:t>
-      </w:r>
-      <w:r>
-        <w:rPr>
-          <w:sz w:val="24"/>
-          <w:szCs w:val="24"/>
-        </w:rPr>
-        <w:t xml:space="preserve">to oversample our data. </w:t>
-      </w:r>
-      <w:r>
-        <w:rPr>
-          <w:sz w:val="24"/>
-          <w:szCs w:val="24"/>
-        </w:rPr>
-        <w:t xml:space="preserve">We applied </w:t>
-      </w:r>
-      <w:r>
-        <w:rPr>
-          <w:b/>
-          <w:bCs/>
-          <w:sz w:val="24"/>
-          <w:szCs w:val="24"/>
-        </w:rPr>
         <w:t>SMOTE</w:t>
       </w:r>
       <w:r>
@@ -4712,31 +4186,26 @@
           <w:sz w:val="24"/>
           <w:szCs w:val="24"/>
         </w:rPr>
-        <w:t xml:space="preserve"> to our dataset</w:t>
-      </w:r>
-      <w:r>
-        <w:rPr>
-          <w:sz w:val="24"/>
-          <w:szCs w:val="24"/>
-        </w:rPr>
-        <w:t xml:space="preserve"> </w:t>
-      </w:r>
-    </w:p>
-    <w:p>
-      <w:pPr>
-        <w:spacing w:after="240" w:line="360" w:lineRule="auto"/>
-        <w:rPr>
-          <w:sz w:val="24"/>
-          <w:szCs w:val="24"/>
-        </w:rPr>
-      </w:pPr>
-      <w:r>
-        <w:rPr>
-          <w:sz w:val="24"/>
-          <w:szCs w:val="24"/>
-        </w:rPr>
+        <w:t xml:space="preserve"> to our dataset </w:t>
+      </w:r>
+    </w:p>
+    <w:p>
+      <w:pPr>
+        <w:spacing w:after="240" w:line="360" w:lineRule="auto"/>
+        <w:rPr>
+          <w:sz w:val="24"/>
+          <w:szCs w:val="24"/>
+        </w:rPr>
+      </w:pPr>
+      <w:r>
+        <w:rPr>
+          <w:noProof/>
+          <w:sz w:val="24"/>
+          <w:szCs w:val="24"/>
+        </w:rPr>
+        <w:lastRenderedPageBreak/>
         <w:drawing>
-          <wp:inline distT="0" distB="0" distL="0" distR="0" wp14:anchorId="15C926B4" wp14:editId="555E02D1">
+          <wp:inline distT="0" distB="0" distL="0" distR="0" wp14:anchorId="7FB3336E" wp14:editId="18C90F01">
             <wp:extent cx="3147333" cy="1501270"/>
             <wp:effectExtent l="0" t="0" r="0" b="3810"/>
             <wp:docPr id="703869214" name="Picture 1" descr="A screen shot of a computer&#10;&#10;AI-generated content may be incorrect."/>
@@ -4751,7 +4220,7 @@
                     <pic:cNvPicPr/>
                   </pic:nvPicPr>
                   <pic:blipFill>
-                    <a:blip r:embed="rId20"/>
+                    <a:blip r:embed="rId21"/>
                     <a:stretch>
                       <a:fillRect/>
                     </a:stretch>
@@ -4798,9 +4267,8 @@
           <w:szCs w:val="24"/>
           <w:lang w:val="en-CA"/>
         </w:rPr>
-        <w:t xml:space="preserve">set </w:t>
-      </w:r>
-      <w:proofErr w:type="gramStart"/>
+        <w:t>set become over 1M</w:t>
+      </w:r>
       <w:r>
         <w:rPr>
           <w:color w:val="4C94D8" w:themeColor="text2" w:themeTint="80"/>
@@ -4808,9 +4276,8 @@
           <w:szCs w:val="24"/>
           <w:lang w:val="en-CA"/>
         </w:rPr>
-        <w:t>become</w:t>
-      </w:r>
-      <w:proofErr w:type="gramEnd"/>
+        <w:t xml:space="preserve"> </w:t>
+      </w:r>
       <w:r>
         <w:rPr>
           <w:color w:val="4C94D8" w:themeColor="text2" w:themeTint="80"/>
@@ -4818,7 +4285,7 @@
           <w:szCs w:val="24"/>
           <w:lang w:val="en-CA"/>
         </w:rPr>
-        <w:t xml:space="preserve"> over 1M</w:t>
+        <w:t>records</w:t>
       </w:r>
       <w:r>
         <w:rPr>
@@ -4827,7 +4294,7 @@
           <w:szCs w:val="24"/>
           <w:lang w:val="en-CA"/>
         </w:rPr>
-        <w:t xml:space="preserve"> </w:t>
+        <w:t xml:space="preserve"> in size</w:t>
       </w:r>
       <w:r>
         <w:rPr>
@@ -4836,35 +4303,8 @@
           <w:szCs w:val="24"/>
           <w:lang w:val="en-CA"/>
         </w:rPr>
-        <w:t>records</w:t>
-      </w:r>
-      <w:r>
-        <w:rPr>
-          <w:color w:val="4C94D8" w:themeColor="text2" w:themeTint="80"/>
-          <w:sz w:val="24"/>
-          <w:szCs w:val="24"/>
-          <w:lang w:val="en-CA"/>
-        </w:rPr>
-        <w:t xml:space="preserve"> in size</w:t>
-      </w:r>
-      <w:r>
-        <w:rPr>
-          <w:color w:val="4C94D8" w:themeColor="text2" w:themeTint="80"/>
-          <w:sz w:val="24"/>
-          <w:szCs w:val="24"/>
-          <w:lang w:val="en-CA"/>
-        </w:rPr>
         <w:br/>
-        <w:t xml:space="preserve">and </w:t>
-      </w:r>
-      <w:r>
-        <w:rPr>
-          <w:color w:val="4C94D8" w:themeColor="text2" w:themeTint="80"/>
-          <w:sz w:val="24"/>
-          <w:szCs w:val="24"/>
-          <w:lang w:val="en-CA"/>
-        </w:rPr>
-        <w:t>each target have 200730 record</w:t>
+        <w:t>and each target have 200730 record</w:t>
       </w:r>
     </w:p>
     <w:p>
@@ -4893,9 +4333,6 @@
         </w:rPr>
       </w:pPr>
       <w:r>
-        <w:rPr>
-          <w:lang w:val="en-CA"/>
-        </w:rPr>
         <w:br/>
       </w:r>
       <w:r>
@@ -4906,41 +4343,16 @@
           <w:szCs w:val="28"/>
           <w:lang w:val="en-CA"/>
         </w:rPr>
-        <w:t>4.</w:t>
-      </w:r>
-      <w:r>
-        <w:rPr>
-          <w:b/>
-          <w:bCs/>
-          <w:sz w:val="28"/>
-          <w:szCs w:val="28"/>
-          <w:lang w:val="en-CA"/>
-        </w:rPr>
-        <w:t>Normalization</w:t>
-      </w:r>
-      <w:r>
-        <w:rPr>
-          <w:b/>
-          <w:bCs/>
-          <w:sz w:val="28"/>
-          <w:szCs w:val="28"/>
-          <w:lang w:val="en-CA"/>
-        </w:rPr>
-        <w:t>:</w:t>
-      </w:r>
-      <w:r>
-        <w:rPr>
-          <w:b/>
-          <w:bCs/>
-          <w:lang w:val="en-CA"/>
-        </w:rPr>
+        <w:t>4.Normalization:</w:t>
+      </w:r>
+      <w:r>
         <w:br/>
       </w:r>
       <w:r>
         <w:rPr>
           <w:lang w:val="en-CA"/>
         </w:rPr>
-        <w:t xml:space="preserve">we had to scale OCC_YEAR because it is a huge number we used it for columns but mostly was because OCC_YEAR had values 2024 and </w:t>
+        <w:t xml:space="preserve">We had to scale OCC_YEAR because it is a huge number we used it for columns but mostly was because OCC_YEAR had values 2024 and </w:t>
       </w:r>
       <w:proofErr w:type="spellStart"/>
       <w:r>
@@ -4963,57 +4375,42 @@
         <w:t xml:space="preserve"> </w:t>
       </w:r>
       <w:r>
+        <w:br/>
+      </w:r>
+      <w:r>
+        <w:br/>
+      </w:r>
+      <w:r>
         <w:rPr>
           <w:noProof/>
         </w:rPr>
+        <w:t xml:space="preserve">also with out the scalling the Logistic Regression was taking so much time and harder for it to build  </w:t>
+      </w:r>
+      <w:r>
         <w:br/>
       </w:r>
       <w:r>
+        <w:br/>
+      </w:r>
+      <w:r>
+        <w:rPr>
+          <w:color w:val="4C94D8" w:themeColor="text2" w:themeTint="80"/>
+          <w:lang w:val="en-CA"/>
+        </w:rPr>
+        <w:t>Before normalization:</w:t>
+      </w:r>
+      <w:r>
         <w:rPr>
           <w:noProof/>
         </w:rPr>
-        <w:br/>
-        <w:t xml:space="preserve">also with out the scalling the Logistic Regression was taking so much time and harder for it to build  </w:t>
-      </w:r>
-      <w:r>
-        <w:rPr>
-          <w:lang w:val="en-CA"/>
-        </w:rPr>
-        <w:br/>
-      </w:r>
-      <w:r>
-        <w:rPr>
-          <w:color w:val="215E99" w:themeColor="text2" w:themeTint="BF"/>
-          <w:lang w:val="en-CA"/>
-        </w:rPr>
-        <w:br/>
-      </w:r>
-      <w:r>
-        <w:rPr>
-          <w:color w:val="4C94D8" w:themeColor="text2" w:themeTint="80"/>
-          <w:lang w:val="en-CA"/>
-        </w:rPr>
-        <w:t xml:space="preserve">Before </w:t>
-      </w:r>
-      <w:r>
-        <w:rPr>
-          <w:color w:val="4C94D8" w:themeColor="text2" w:themeTint="80"/>
-          <w:lang w:val="en-CA"/>
-        </w:rPr>
-        <w:t>normalization:</w:t>
+        <w:t xml:space="preserve"> </w:t>
       </w:r>
       <w:r>
         <w:rPr>
           <w:noProof/>
         </w:rPr>
-        <w:t xml:space="preserve"> </w:t>
-      </w:r>
-      <w:r>
-        <w:rPr>
-          <w:noProof/>
-        </w:rPr>
         <w:drawing>
-          <wp:inline distT="0" distB="0" distL="0" distR="0" wp14:anchorId="0B00EC85" wp14:editId="4284C522">
+          <wp:inline distT="0" distB="0" distL="0" distR="0" wp14:anchorId="74515F91" wp14:editId="70CC4571">
             <wp:extent cx="5986800" cy="2141220"/>
             <wp:effectExtent l="0" t="0" r="0" b="0"/>
             <wp:docPr id="1826911850" name="Picture 1" descr="A screenshot of a computer&#10;&#10;AI-generated content may be incorrect."/>
@@ -5028,7 +4425,7 @@
                     <pic:cNvPicPr/>
                   </pic:nvPicPr>
                   <pic:blipFill>
-                    <a:blip r:embed="rId21"/>
+                    <a:blip r:embed="rId22"/>
                     <a:stretch>
                       <a:fillRect/>
                     </a:stretch>
@@ -5072,6 +4469,7 @@
           <w:noProof/>
           <w:color w:val="4C94D8" w:themeColor="text2" w:themeTint="80"/>
         </w:rPr>
+        <w:lastRenderedPageBreak/>
         <w:t xml:space="preserve">After </w:t>
       </w:r>
       <w:r>
@@ -5097,10 +4495,11 @@
       </w:r>
       <w:r>
         <w:rPr>
+          <w:noProof/>
           <w:lang w:val="en-CA"/>
         </w:rPr>
         <w:drawing>
-          <wp:inline distT="0" distB="0" distL="0" distR="0" wp14:anchorId="75EF1A49" wp14:editId="5B95A216">
+          <wp:inline distT="0" distB="0" distL="0" distR="0" wp14:anchorId="67910559" wp14:editId="41870691">
             <wp:extent cx="5943600" cy="2008505"/>
             <wp:effectExtent l="0" t="0" r="0" b="0"/>
             <wp:docPr id="1938289832" name="Picture 1" descr="A screenshot of a computer&#10;&#10;AI-generated content may be incorrect."/>
@@ -5115,7 +4514,7 @@
                     <pic:cNvPicPr/>
                   </pic:nvPicPr>
                   <pic:blipFill>
-                    <a:blip r:embed="rId22"/>
+                    <a:blip r:embed="rId23"/>
                     <a:stretch>
                       <a:fillRect/>
                     </a:stretch>
@@ -5191,24 +4590,14 @@
           <w:szCs w:val="28"/>
           <w:lang w:val="en-CA"/>
         </w:rPr>
-        <w:t>.</w:t>
-      </w:r>
-      <w:r>
-        <w:rPr>
-          <w:b/>
-          <w:bCs/>
+        <w:t>.Splitting the Data</w:t>
+      </w:r>
+      <w:r>
+        <w:rPr>
           <w:sz w:val="28"/>
           <w:szCs w:val="28"/>
           <w:lang w:val="en-CA"/>
         </w:rPr>
-        <w:t>Splitting the Data</w:t>
-      </w:r>
-      <w:r>
-        <w:rPr>
-          <w:sz w:val="28"/>
-          <w:szCs w:val="28"/>
-          <w:lang w:val="en-CA"/>
-        </w:rPr>
         <w:t xml:space="preserve"> </w:t>
       </w:r>
     </w:p>
@@ -5290,7 +4679,7 @@
           <w:noProof/>
         </w:rPr>
         <w:drawing>
-          <wp:inline distT="0" distB="0" distL="0" distR="0" wp14:anchorId="0BFE3F99" wp14:editId="78D2C70B">
+          <wp:inline distT="0" distB="0" distL="0" distR="0" wp14:anchorId="7413BD58" wp14:editId="3453BC8D">
             <wp:extent cx="5943600" cy="1932305"/>
             <wp:effectExtent l="0" t="0" r="0" b="0"/>
             <wp:docPr id="1132322787" name="Picture 1" descr="A screenshot of a computer program&#10;&#10;AI-generated content may be incorrect."/>
@@ -5305,7 +4694,7 @@
                     <pic:cNvPicPr/>
                   </pic:nvPicPr>
                   <pic:blipFill>
-                    <a:blip r:embed="rId23"/>
+                    <a:blip r:embed="rId24"/>
                     <a:stretch>
                       <a:fillRect/>
                     </a:stretch>
@@ -5383,6 +4772,7 @@
         <w:rPr>
           <w:lang w:val="en-CA"/>
         </w:rPr>
+        <w:lastRenderedPageBreak/>
         <w:t xml:space="preserve">We compared a model </w:t>
       </w:r>
       <w:r>
@@ -5433,83 +4823,7 @@
         <w:rPr>
           <w:lang w:val="en-CA"/>
         </w:rPr>
-        <w:t xml:space="preserve"> We used this </w:t>
-      </w:r>
-      <w:r>
-        <w:rPr>
-          <w:lang w:val="en-CA"/>
-        </w:rPr>
-        <w:t xml:space="preserve">but </w:t>
-      </w:r>
-      <w:proofErr w:type="gramStart"/>
-      <w:r>
-        <w:rPr>
-          <w:lang w:val="en-CA"/>
-        </w:rPr>
-        <w:t>the since</w:t>
-      </w:r>
-      <w:proofErr w:type="gramEnd"/>
-      <w:r>
-        <w:rPr>
-          <w:lang w:val="en-CA"/>
-        </w:rPr>
-        <w:t xml:space="preserve"> we had 5 class</w:t>
-      </w:r>
-      <w:r>
-        <w:rPr>
-          <w:lang w:val="en-CA"/>
-        </w:rPr>
-        <w:t xml:space="preserve"> </w:t>
-      </w:r>
-      <w:proofErr w:type="gramStart"/>
-      <w:r>
-        <w:rPr>
-          <w:lang w:val="en-CA"/>
-        </w:rPr>
-        <w:t>problem</w:t>
-      </w:r>
-      <w:proofErr w:type="gramEnd"/>
-      <w:r>
-        <w:rPr>
-          <w:lang w:val="en-CA"/>
-        </w:rPr>
-        <w:t xml:space="preserve"> so it is </w:t>
-      </w:r>
-      <w:r>
-        <w:rPr>
-          <w:lang w:val="en-CA"/>
-        </w:rPr>
-        <w:t xml:space="preserve">too </w:t>
-      </w:r>
-      <w:r>
-        <w:rPr>
-          <w:lang w:val="en-CA"/>
-        </w:rPr>
-        <w:t xml:space="preserve">complex </w:t>
-      </w:r>
-      <w:r>
-        <w:rPr>
-          <w:lang w:val="en-CA"/>
-        </w:rPr>
-        <w:t>for it</w:t>
-      </w:r>
-      <w:r>
-        <w:rPr>
-          <w:lang w:val="en-CA"/>
-        </w:rPr>
-        <w:t xml:space="preserve">, </w:t>
-      </w:r>
-      <w:r>
-        <w:rPr>
-          <w:lang w:val="en-CA"/>
-        </w:rPr>
-        <w:t>we only got</w:t>
-      </w:r>
-      <w:r>
-        <w:rPr>
-          <w:lang w:val="en-CA"/>
-        </w:rPr>
-        <w:t xml:space="preserve"> </w:t>
+        <w:t xml:space="preserve"> We used this but the since we had 5 class problem so it is too complex for it, we only got </w:t>
       </w:r>
       <w:r>
         <w:rPr>
@@ -5525,14 +4839,6 @@
         </w:rPr>
         <w:t xml:space="preserve"> accuracy.</w:t>
       </w:r>
-    </w:p>
-    <w:p>
-      <w:pPr>
-        <w:spacing w:after="240" w:line="360" w:lineRule="auto"/>
-        <w:rPr>
-          <w:lang w:val="en-CA"/>
-        </w:rPr>
-      </w:pPr>
     </w:p>
     <w:p>
       <w:pPr>
@@ -5672,14 +4978,7 @@
           <w:color w:val="4C94D8" w:themeColor="text2" w:themeTint="80"/>
           <w:lang w:val="en-CA"/>
         </w:rPr>
-        <w:t>ended up with better numbers for Decision Tree</w:t>
-      </w:r>
-      <w:r>
-        <w:rPr>
-          <w:color w:val="4C94D8" w:themeColor="text2" w:themeTint="80"/>
-          <w:lang w:val="en-CA"/>
-        </w:rPr>
-        <w:t>.</w:t>
+        <w:t>ended up with better numbers for Decision Tree.</w:t>
       </w:r>
       <w:r>
         <w:rPr>
@@ -5813,12 +5112,13 @@
       </w:r>
       <w:r>
         <w:rPr>
+          <w:noProof/>
           <w:sz w:val="24"/>
           <w:szCs w:val="24"/>
           <w:lang w:val="en-CA"/>
         </w:rPr>
         <w:drawing>
-          <wp:inline distT="0" distB="0" distL="0" distR="0" wp14:anchorId="2936DE59" wp14:editId="5430247F">
+          <wp:inline distT="0" distB="0" distL="0" distR="0" wp14:anchorId="0B753023" wp14:editId="29C46A0F">
             <wp:extent cx="4747671" cy="796359"/>
             <wp:effectExtent l="0" t="0" r="0" b="3810"/>
             <wp:docPr id="184764783" name="Picture 1" descr="A screenshot of a computer&#10;&#10;AI-generated content may be incorrect."/>
@@ -5833,7 +5133,7 @@
                     <pic:cNvPicPr/>
                   </pic:nvPicPr>
                   <pic:blipFill>
-                    <a:blip r:embed="rId24"/>
+                    <a:blip r:embed="rId25"/>
                     <a:stretch>
                       <a:fillRect/>
                     </a:stretch>
@@ -5909,12 +5209,14 @@
       </w:pPr>
       <w:r>
         <w:rPr>
-          <w:sz w:val="24"/>
-          <w:szCs w:val="24"/>
-          <w:lang w:val="en-CA"/>
-        </w:rPr>
+          <w:noProof/>
+          <w:sz w:val="24"/>
+          <w:szCs w:val="24"/>
+          <w:lang w:val="en-CA"/>
+        </w:rPr>
+        <w:lastRenderedPageBreak/>
         <w:drawing>
-          <wp:inline distT="0" distB="0" distL="0" distR="0" wp14:anchorId="4D32246F" wp14:editId="550ECB4E">
+          <wp:inline distT="0" distB="0" distL="0" distR="0" wp14:anchorId="6F2595E4" wp14:editId="0FF440DF">
             <wp:extent cx="4198984" cy="2019475"/>
             <wp:effectExtent l="0" t="0" r="0" b="0"/>
             <wp:docPr id="1928578764" name="Picture 1" descr="A screenshot of a computer screen&#10;&#10;AI-generated content may be incorrect."/>
@@ -5929,7 +5231,7 @@
                     <pic:cNvPicPr/>
                   </pic:nvPicPr>
                   <pic:blipFill>
-                    <a:blip r:embed="rId25"/>
+                    <a:blip r:embed="rId26"/>
                     <a:stretch>
                       <a:fillRect/>
                     </a:stretch>
@@ -6102,7 +5404,7 @@
           <w:noProof/>
         </w:rPr>
         <w:drawing>
-          <wp:inline distT="0" distB="0" distL="0" distR="0" wp14:anchorId="369A6043" wp14:editId="6264B2E8">
+          <wp:inline distT="0" distB="0" distL="0" distR="0" wp14:anchorId="28695400" wp14:editId="6BC8452F">
             <wp:extent cx="6137342" cy="2610000"/>
             <wp:effectExtent l="0" t="0" r="0" b="0"/>
             <wp:docPr id="1702197232" name="Picture 1" descr="A blue squares with numbers"/>
@@ -6117,7 +5419,7 @@
                     <pic:cNvPicPr/>
                   </pic:nvPicPr>
                   <pic:blipFill>
-                    <a:blip r:embed="rId26"/>
+                    <a:blip r:embed="rId27"/>
                     <a:stretch>
                       <a:fillRect/>
                     </a:stretch>
@@ -6213,7 +5515,7 @@
           <w:noProof/>
         </w:rPr>
         <w:drawing>
-          <wp:inline distT="0" distB="0" distL="0" distR="0" wp14:anchorId="2A83ACAA" wp14:editId="7AF26137">
+          <wp:inline distT="0" distB="0" distL="0" distR="0" wp14:anchorId="7D131D52" wp14:editId="6158DFBA">
             <wp:extent cx="6328124" cy="2775600"/>
             <wp:effectExtent l="0" t="0" r="0" b="5715"/>
             <wp:docPr id="1314880996" name="Picture 1" descr="A diagram of a curve&#10;&#10;AI-generated content may be incorrect."/>
@@ -6228,7 +5530,7 @@
                     <pic:cNvPicPr/>
                   </pic:nvPicPr>
                   <pic:blipFill>
-                    <a:blip r:embed="rId27"/>
+                    <a:blip r:embed="rId28"/>
                     <a:stretch>
                       <a:fillRect/>
                     </a:stretch>
@@ -6253,6 +5555,66 @@
       <w:pPr>
         <w:spacing w:after="240" w:line="360" w:lineRule="auto"/>
       </w:pPr>
+      <w:r>
+        <w:t xml:space="preserve">Some testing we </w:t>
+      </w:r>
+      <w:r>
+        <w:t>done:</w:t>
+      </w:r>
+    </w:p>
+    <w:p>
+      <w:pPr>
+        <w:spacing w:after="240" w:line="360" w:lineRule="auto"/>
+      </w:pPr>
+      <w:r>
+        <w:t>The confusion matrix if no oversampling was done</w:t>
+      </w:r>
+      <w:r>
+        <w:t xml:space="preserve">: </w:t>
+      </w:r>
+      <w:r>
+        <w:br/>
+      </w:r>
+      <w:r>
+        <w:rPr>
+          <w:noProof/>
+        </w:rPr>
+        <w:drawing>
+          <wp:inline distT="0" distB="0" distL="0" distR="0" wp14:anchorId="698EBC0B" wp14:editId="74DFB76B">
+            <wp:extent cx="5943600" cy="2400300"/>
+            <wp:effectExtent l="0" t="0" r="0" b="0"/>
+            <wp:docPr id="352150152" name="Picture 1" descr="A graph with numbers and a number on it&#10;&#10;AI-generated content may be incorrect."/>
+            <wp:cNvGraphicFramePr>
+              <a:graphicFrameLocks xmlns:a="http://schemas.openxmlformats.org/drawingml/2006/main" noChangeAspect="1"/>
+            </wp:cNvGraphicFramePr>
+            <a:graphic xmlns:a="http://schemas.openxmlformats.org/drawingml/2006/main">
+              <a:graphicData uri="http://schemas.openxmlformats.org/drawingml/2006/picture">
+                <pic:pic xmlns:pic="http://schemas.openxmlformats.org/drawingml/2006/picture">
+                  <pic:nvPicPr>
+                    <pic:cNvPr id="352150152" name="Picture 1" descr="A graph with numbers and a number on it&#10;&#10;AI-generated content may be incorrect."/>
+                    <pic:cNvPicPr/>
+                  </pic:nvPicPr>
+                  <pic:blipFill>
+                    <a:blip r:embed="rId29"/>
+                    <a:stretch>
+                      <a:fillRect/>
+                    </a:stretch>
+                  </pic:blipFill>
+                  <pic:spPr>
+                    <a:xfrm>
+                      <a:off x="0" y="0"/>
+                      <a:ext cx="5943600" cy="2400300"/>
+                    </a:xfrm>
+                    <a:prstGeom prst="rect">
+                      <a:avLst/>
+                    </a:prstGeom>
+                  </pic:spPr>
+                </pic:pic>
+              </a:graphicData>
+            </a:graphic>
+          </wp:inline>
+        </w:drawing>
+      </w:r>
     </w:p>
     <w:p>
       <w:pPr>
@@ -6268,6 +5630,7 @@
         <w:rPr>
           <w:lang w:val="en-CA"/>
         </w:rPr>
+        <w:lastRenderedPageBreak/>
         <w:t>8. Model Deployment</w:t>
       </w:r>
       <w:bookmarkEnd w:id="14"/>
@@ -6338,19 +5701,7 @@
         <w:rPr>
           <w:lang w:val="en-CA"/>
         </w:rPr>
-        <w:t xml:space="preserve"> files</w:t>
-      </w:r>
-      <w:r>
-        <w:rPr>
-          <w:lang w:val="en-CA"/>
-        </w:rPr>
-        <w:t>,</w:t>
-      </w:r>
-      <w:r>
-        <w:rPr>
-          <w:lang w:val="en-CA"/>
-        </w:rPr>
-        <w:t xml:space="preserve"> </w:t>
+        <w:t xml:space="preserve"> files, </w:t>
       </w:r>
       <w:r>
         <w:rPr>
@@ -6408,14 +5759,6 @@
         </w:rPr>
         <w:t xml:space="preserve">. </w:t>
       </w:r>
-    </w:p>
-    <w:p>
-      <w:pPr>
-        <w:spacing w:after="240" w:line="360" w:lineRule="auto"/>
-        <w:rPr>
-          <w:lang w:val="en-CA"/>
-        </w:rPr>
-      </w:pPr>
     </w:p>
     <w:p>
       <w:pPr>
@@ -6635,6 +5978,14 @@
       <w:pPr>
         <w:spacing w:after="240" w:line="360" w:lineRule="auto"/>
         <w:rPr>
+          <w:color w:val="4C94D8" w:themeColor="text2" w:themeTint="80"/>
+        </w:rPr>
+      </w:pPr>
+    </w:p>
+    <w:p>
+      <w:pPr>
+        <w:spacing w:after="240" w:line="360" w:lineRule="auto"/>
+        <w:rPr>
           <w:b/>
           <w:bCs/>
           <w:lang w:val="en-CA"/>
@@ -6644,6 +5995,7 @@
         <w:rPr>
           <w:color w:val="4C94D8" w:themeColor="text2" w:themeTint="80"/>
         </w:rPr>
+        <w:lastRenderedPageBreak/>
         <w:br/>
       </w:r>
       <w:bookmarkStart w:id="16" w:name="_Toc215622347"/>
@@ -6677,56 +6029,7 @@
           <w:sz w:val="24"/>
           <w:szCs w:val="24"/>
         </w:rPr>
-        <w:t>In this</w:t>
-      </w:r>
-      <w:r>
-        <w:rPr>
-          <w:sz w:val="24"/>
-          <w:szCs w:val="24"/>
-        </w:rPr>
-        <w:t xml:space="preserve"> project </w:t>
-      </w:r>
-      <w:r>
-        <w:rPr>
-          <w:sz w:val="24"/>
-          <w:szCs w:val="24"/>
-        </w:rPr>
-        <w:t>we showed</w:t>
-      </w:r>
-      <w:r>
-        <w:rPr>
-          <w:sz w:val="24"/>
-          <w:szCs w:val="24"/>
-        </w:rPr>
-        <w:t xml:space="preserve"> how machine learning can be used to predict major crime categories. </w:t>
-      </w:r>
-      <w:r>
-        <w:rPr>
-          <w:sz w:val="24"/>
-          <w:szCs w:val="24"/>
-        </w:rPr>
-        <w:t>We</w:t>
-      </w:r>
-      <w:r>
-        <w:rPr>
-          <w:sz w:val="24"/>
-          <w:szCs w:val="24"/>
-        </w:rPr>
-        <w:t xml:space="preserve"> process</w:t>
-      </w:r>
-      <w:r>
-        <w:rPr>
-          <w:sz w:val="24"/>
-          <w:szCs w:val="24"/>
-        </w:rPr>
-        <w:t xml:space="preserve">ed </w:t>
-      </w:r>
-      <w:r>
-        <w:rPr>
-          <w:sz w:val="24"/>
-          <w:szCs w:val="24"/>
-        </w:rPr>
-        <w:t>over 450000 records</w:t>
+        <w:t>In this project we showed how machine learning can be used to predict major crime categories. We processed over 450000 records</w:t>
       </w:r>
       <w:r>
         <w:rPr>
@@ -6756,14 +6059,7 @@
           <w:sz w:val="24"/>
           <w:szCs w:val="24"/>
         </w:rPr>
-        <w:t xml:space="preserve"> features</w:t>
-      </w:r>
-      <w:r>
-        <w:rPr>
-          <w:sz w:val="24"/>
-          <w:szCs w:val="24"/>
-        </w:rPr>
-        <w:t>, and deploys a predictive model via a Flask API.</w:t>
+        <w:t xml:space="preserve"> features, and deploys a predictive model via a Flask API.</w:t>
       </w:r>
     </w:p>
     <w:p>
@@ -6825,7 +6121,39 @@
           <w:szCs w:val="24"/>
           <w:lang w:val="en-CA"/>
         </w:rPr>
-        <w:t xml:space="preserve">better than random guessing (20%). </w:t>
+        <w:t>better than random guessing</w:t>
+      </w:r>
+      <w:r>
+        <w:rPr>
+          <w:sz w:val="24"/>
+          <w:szCs w:val="24"/>
+          <w:lang w:val="en-CA"/>
+        </w:rPr>
+        <w:t xml:space="preserve"> which will be</w:t>
+      </w:r>
+      <w:r>
+        <w:rPr>
+          <w:sz w:val="24"/>
+          <w:szCs w:val="24"/>
+          <w:lang w:val="en-CA"/>
+        </w:rPr>
+        <w:t xml:space="preserve"> (20%)</w:t>
+      </w:r>
+      <w:r>
+        <w:rPr>
+          <w:sz w:val="24"/>
+          <w:szCs w:val="24"/>
+          <w:lang w:val="en-CA"/>
+        </w:rPr>
+        <w:t xml:space="preserve"> 1/5</w:t>
+      </w:r>
+      <w:r>
+        <w:rPr>
+          <w:sz w:val="24"/>
+          <w:szCs w:val="24"/>
+          <w:lang w:val="en-CA"/>
+        </w:rPr>
+        <w:t xml:space="preserve">. </w:t>
       </w:r>
       <w:r>
         <w:rPr>
@@ -6893,6 +6221,7 @@
         <w:t xml:space="preserve"> assaults.</w:t>
       </w:r>
     </w:p>
+    <w:p/>
     <w:sectPr>
       <w:pgSz w:w="12240" w:h="15840"/>
       <w:pgMar w:top="1440" w:right="1440" w:bottom="1440" w:left="1440" w:header="708" w:footer="708" w:gutter="0"/>
@@ -9383,6 +8712,7 @@
   <w:style w:type="character" w:default="1" w:styleId="DefaultParagraphFont">
     <w:name w:val="Default Paragraph Font"/>
     <w:uiPriority w:val="1"/>
+    <w:semiHidden/>
     <w:unhideWhenUsed/>
   </w:style>
   <w:style w:type="table" w:default="1" w:styleId="TableNormal">
@@ -9751,6 +9081,30 @@
       <w:u w:val="single"/>
     </w:rPr>
   </w:style>
+  <w:style w:type="character" w:styleId="UnresolvedMention">
+    <w:name w:val="Unresolved Mention"/>
+    <w:basedOn w:val="DefaultParagraphFont"/>
+    <w:uiPriority w:val="99"/>
+    <w:semiHidden/>
+    <w:unhideWhenUsed/>
+    <w:rsid w:val="00E021FE"/>
+    <w:rPr>
+      <w:color w:val="605E5C"/>
+      <w:shd w:val="clear" w:color="auto" w:fill="E1DFDD"/>
+    </w:rPr>
+  </w:style>
+  <w:style w:type="character" w:styleId="FollowedHyperlink">
+    <w:name w:val="FollowedHyperlink"/>
+    <w:basedOn w:val="DefaultParagraphFont"/>
+    <w:uiPriority w:val="99"/>
+    <w:semiHidden/>
+    <w:unhideWhenUsed/>
+    <w:rsid w:val="00E021FE"/>
+    <w:rPr>
+      <w:color w:val="96607D" w:themeColor="followedHyperlink"/>
+      <w:u w:val="single"/>
+    </w:rPr>
+  </w:style>
 </w:styles>
 </file>
 

</xml_diff>